<commit_message>
relatorio com 1ª parte (semi?) escrita, ficheiros do P1 mais arvores de decisão para os ficheiros wordsclass e wordsclass2
</commit_message>
<xml_diff>
--- a/T001.docx
+++ b/T001.docx
@@ -5,7 +5,7 @@
     <w:p>
       <w:pPr>
         <w:pStyle w:val="Titulo1"/>
-        <w:spacing w:before="0" w:after="0"/>
+        <w:spacing w:before="0"/>
       </w:pPr>
       <w:r>
         <w:t>P1 – Métodos de Classificação</w:t>
@@ -16,33 +16,318 @@
         <w:pStyle w:val="sub-titulo1"/>
       </w:pPr>
       <w:r>
-        <w:t>Análise e Escolha de Parâmetros</w:t>
-      </w:r>
-    </w:p>
-    <w:p>
-      <w:r>
-        <w:rPr>
-          <w:highlight w:val="yellow"/>
-        </w:rPr>
-        <w:t xml:space="preserve">Incluir análise feita para escolha de </w:t>
+        <w:t xml:space="preserve">Análise e </w:t>
+      </w:r>
+      <w:r>
+        <w:t>Escolha</w:t>
+      </w:r>
+      <w:r>
+        <w:t xml:space="preserve"> das </w:t>
       </w:r>
       <w:r>
         <w:rPr>
           <w:i/>
-          <w:highlight w:val="yellow"/>
+        </w:rPr>
+        <w:t>Features</w:t>
+      </w:r>
+      <w:r>
+        <w:t xml:space="preserve"> </w:t>
+      </w:r>
+    </w:p>
+    <w:p>
+      <w:pPr>
+        <w:spacing w:after="0"/>
+      </w:pPr>
+      <w:r>
+        <w:t xml:space="preserve">Para o problema dado foram inicialmente escolhidas como </w:t>
+      </w:r>
+      <w:r>
+        <w:rPr>
+          <w:i/>
         </w:rPr>
         <w:t>features</w:t>
       </w:r>
       <w:r>
+        <w:t xml:space="preserve"> (para além do </w:t>
+      </w:r>
+      <w:r>
         <w:rPr>
-          <w:highlight w:val="yellow"/>
+          <w:b/>
         </w:rPr>
-        <w:t>?</w:t>
-      </w:r>
-    </w:p>
-    <w:p>
-      <w:r>
-        <w:t>[qual o método escolhido – porquê]</w:t>
+        <w:t>(1)</w:t>
+      </w:r>
+      <w:r>
+        <w:t xml:space="preserve"> comprimento da palavra);</w:t>
+      </w:r>
+      <w:r>
+        <w:t xml:space="preserve"> </w:t>
+      </w:r>
+      <w:r>
+        <w:rPr>
+          <w:b/>
+        </w:rPr>
+        <w:t>(2)</w:t>
+      </w:r>
+      <w:r>
+        <w:t xml:space="preserve"> o número de vogais; </w:t>
+      </w:r>
+      <w:r>
+        <w:rPr>
+          <w:b/>
+        </w:rPr>
+        <w:t>(3)</w:t>
+      </w:r>
+      <w:r>
+        <w:t xml:space="preserve"> se o comprimento é par; </w:t>
+      </w:r>
+      <w:r>
+        <w:rPr>
+          <w:b/>
+        </w:rPr>
+        <w:t>(4)</w:t>
+      </w:r>
+      <w:r>
+        <w:t xml:space="preserve"> se a palavra contém a letra ‘a’ e; </w:t>
+      </w:r>
+      <w:r>
+        <w:rPr>
+          <w:b/>
+        </w:rPr>
+        <w:t>(5)</w:t>
+      </w:r>
+      <w:r>
+        <w:t xml:space="preserve"> se a palavra contém caracteres acentuados. </w:t>
+      </w:r>
+    </w:p>
+    <w:p>
+      <w:r>
+        <w:t xml:space="preserve">Ao fim de algumas análises às </w:t>
+      </w:r>
+      <w:r>
+        <w:rPr>
+          <w:i/>
+        </w:rPr>
+        <w:t>fe</w:t>
+      </w:r>
+      <w:r>
+        <w:rPr>
+          <w:i/>
+        </w:rPr>
+        <w:t>a</w:t>
+      </w:r>
+      <w:r>
+        <w:rPr>
+          <w:i/>
+        </w:rPr>
+        <w:t>tures</w:t>
+      </w:r>
+      <w:r>
+        <w:t xml:space="preserve"> enumeradas, concluiu-se que </w:t>
+      </w:r>
+      <w:r>
+        <w:rPr>
+          <w:b/>
+        </w:rPr>
+        <w:t xml:space="preserve">(1) </w:t>
+      </w:r>
+      <w:r>
+        <w:t xml:space="preserve">o </w:t>
+      </w:r>
+      <w:r>
+        <w:t>tamanho</w:t>
+      </w:r>
+      <w:r>
+        <w:t xml:space="preserve"> da palavra e se</w:t>
+      </w:r>
+      <w:r>
+        <w:t xml:space="preserve"> </w:t>
+      </w:r>
+      <w:r>
+        <w:rPr>
+          <w:b/>
+        </w:rPr>
+        <w:t>(2)</w:t>
+      </w:r>
+      <w:r>
+        <w:t xml:space="preserve"> a mesma contém a letra ‘a’ são suficientes para uma boa classificação</w:t>
+      </w:r>
+      <w:r>
+        <w:t>.</w:t>
+      </w:r>
+    </w:p>
+    <w:p>
+      <w:pPr>
+        <w:pStyle w:val="sub-titulo1"/>
+      </w:pPr>
+      <w:r>
+        <w:t>Análise e Escolha de Parâmetros</w:t>
+      </w:r>
+    </w:p>
+    <w:p>
+      <w:r>
+        <w:t>Como obt</w:t>
+      </w:r>
+      <w:r>
+        <w:t>iv</w:t>
+      </w:r>
+      <w:r>
+        <w:t>emos bons resultados com todos os classificadores</w:t>
+      </w:r>
+      <w:r>
+        <w:t xml:space="preserve"> experimentados</w:t>
+      </w:r>
+      <w:r>
+        <w:t xml:space="preserve"> (com valores de </w:t>
+      </w:r>
+      <w:r>
+        <w:rPr>
+          <w:i/>
+        </w:rPr>
+        <w:t xml:space="preserve">cross </w:t>
+      </w:r>
+      <w:proofErr w:type="spellStart"/>
+      <w:r>
+        <w:rPr>
+          <w:i/>
+        </w:rPr>
+        <w:t>validation</w:t>
+      </w:r>
+      <w:proofErr w:type="spellEnd"/>
+      <w:r>
+        <w:t xml:space="preserve"> (</w:t>
+      </w:r>
+      <w:r>
+        <w:rPr>
+          <w:i/>
+        </w:rPr>
+        <w:t>5-fold</w:t>
+      </w:r>
+      <w:r>
+        <w:t xml:space="preserve">) iguais a 1.0), e tendo em conta que não só os dados em análise são binários como estamos a trabalhar com um pequeno número de </w:t>
+      </w:r>
+      <w:r>
+        <w:rPr>
+          <w:i/>
+        </w:rPr>
+        <w:t>features</w:t>
+      </w:r>
+      <w:r>
+        <w:t xml:space="preserve">, escolhemos utilizar como método classificador </w:t>
+      </w:r>
+      <w:r>
+        <w:rPr>
+          <w:b/>
+        </w:rPr>
+        <w:t>uma árvore de decisão</w:t>
+      </w:r>
+      <w:r>
+        <w:t xml:space="preserve"> (com número mínimo de divisão = 2). Para corroborar a nossas escolhas, </w:t>
+      </w:r>
+      <w:r>
+        <w:t>efetuámos</w:t>
+      </w:r>
+      <w:r>
+        <w:t xml:space="preserve"> uma matriz classificativa de forma a sabermos o número de erros do tipo I (falsos negativos) e de tipo II (falsos positivos), tendo </w:t>
+      </w:r>
+      <w:r>
+        <w:t>obtido</w:t>
+      </w:r>
+      <w:r>
+        <w:t xml:space="preserve"> 0 classificações erradas para os grupos de teste e treino dados.</w:t>
+      </w:r>
+    </w:p>
+    <w:p>
+      <w:pPr>
+        <w:keepNext/>
+        <w:spacing w:after="0" w:line="240" w:lineRule="auto"/>
+      </w:pPr>
+      <w:r>
+        <w:rPr>
+          <w:noProof/>
+        </w:rPr>
+        <w:drawing>
+          <wp:inline distT="0" distB="0" distL="0" distR="0" wp14:anchorId="745684EB" wp14:editId="0747D96F">
+            <wp:extent cx="2028825" cy="2071447"/>
+            <wp:effectExtent l="0" t="0" r="0" b="5080"/>
+            <wp:docPr id="4" name="Imagem 4"/>
+            <wp:cNvGraphicFramePr>
+              <a:graphicFrameLocks xmlns:a="http://schemas.openxmlformats.org/drawingml/2006/main" noChangeAspect="1"/>
+            </wp:cNvGraphicFramePr>
+            <a:graphic xmlns:a="http://schemas.openxmlformats.org/drawingml/2006/main">
+              <a:graphicData uri="http://schemas.openxmlformats.org/drawingml/2006/picture">
+                <pic:pic xmlns:pic="http://schemas.openxmlformats.org/drawingml/2006/picture">
+                  <pic:nvPicPr>
+                    <pic:cNvPr id="1" name=""/>
+                    <pic:cNvPicPr/>
+                  </pic:nvPicPr>
+                  <pic:blipFill>
+                    <a:blip r:embed="rId8"/>
+                    <a:stretch>
+                      <a:fillRect/>
+                    </a:stretch>
+                  </pic:blipFill>
+                  <pic:spPr>
+                    <a:xfrm>
+                      <a:off x="0" y="0"/>
+                      <a:ext cx="2032554" cy="2075254"/>
+                    </a:xfrm>
+                    <a:prstGeom prst="rect">
+                      <a:avLst/>
+                    </a:prstGeom>
+                  </pic:spPr>
+                </pic:pic>
+              </a:graphicData>
+            </a:graphic>
+          </wp:inline>
+        </w:drawing>
+      </w:r>
+    </w:p>
+    <w:p>
+      <w:pPr>
+        <w:pStyle w:val="Legenda"/>
+      </w:pPr>
+      <w:r>
+        <w:t xml:space="preserve">Figura </w:t>
+      </w:r>
+      <w:fldSimple w:instr=" SEQ Figura \* ARABIC ">
+        <w:r>
+          <w:rPr>
+            <w:noProof/>
+          </w:rPr>
+          <w:t>1</w:t>
+        </w:r>
+      </w:fldSimple>
+      <w:r>
+        <w:t xml:space="preserve"> - resultados de P1</w:t>
+      </w:r>
+    </w:p>
+    <w:p>
+      <w:pPr>
+        <w:pStyle w:val="Titulo1"/>
+        <w:keepNext/>
+        <w:keepLines/>
+      </w:pPr>
+      <w:r>
+        <w:t>P2 – Métodos de Regressão</w:t>
+      </w:r>
+    </w:p>
+    <w:p>
+      <w:pPr>
+        <w:pStyle w:val="sub-titulo1"/>
+      </w:pPr>
+      <w:r>
+        <w:t>Métodos de aprendizagem</w:t>
+      </w:r>
+    </w:p>
+    <w:p>
+      <w:r>
+        <w:t>[método A vs</w:t>
+      </w:r>
+      <w:r>
+        <w:t>.</w:t>
+      </w:r>
+      <w:r>
+        <w:t xml:space="preserve"> B; afinação de parâmetros]</w:t>
       </w:r>
     </w:p>
     <w:p>
@@ -55,28 +340,99 @@
         <w:pStyle w:val="Titulo1"/>
       </w:pPr>
       <w:r>
-        <w:t>P2 – Métodos de Regressão</w:t>
+        <w:t>P3 – Aprendizagem por Reforço</w:t>
+      </w:r>
+    </w:p>
+    <w:p>
+      <w:pPr>
+        <w:pStyle w:val="sub-titulo1"/>
+      </w:pPr>
+      <w:r>
+        <w:t>Ambiente</w:t>
+      </w:r>
+      <w:r>
+        <w:t xml:space="preserve"> 1</w:t>
+      </w:r>
+    </w:p>
+    <w:p>
+      <w:pPr>
+        <w:pStyle w:val="sub-subtitulo1"/>
+      </w:pPr>
+      <w:r>
+        <w:t>Representação</w:t>
+      </w:r>
+      <w:r>
+        <w:t xml:space="preserve"> </w:t>
+      </w:r>
+      <w:r>
+        <w:t>G</w:t>
+      </w:r>
+      <w:r>
+        <w:t>ráfic</w:t>
+      </w:r>
+      <w:r>
+        <w:t>a</w:t>
       </w:r>
       <w:bookmarkStart w:id="0" w:name="_GoBack"/>
       <w:bookmarkEnd w:id="0"/>
     </w:p>
     <w:p>
+      <w:r>
+        <w:t>…</w:t>
+      </w:r>
+    </w:p>
+    <w:p>
+      <w:pPr>
+        <w:pStyle w:val="sub-subtitulo1"/>
+      </w:pPr>
+      <w:r>
+        <w:t>Função de Recompensa</w:t>
+      </w:r>
+    </w:p>
+    <w:p>
+      <w:r>
+        <w:t>…</w:t>
+      </w:r>
+    </w:p>
+    <w:p>
+      <w:pPr>
+        <w:pStyle w:val="sub-subtitulo1"/>
+      </w:pPr>
+      <w:r>
+        <w:t>Movimento do Agente</w:t>
+      </w:r>
+    </w:p>
+    <w:p>
+      <w:r>
+        <w:t>…</w:t>
+      </w:r>
+    </w:p>
+    <w:p>
       <w:pPr>
         <w:pStyle w:val="sub-titulo1"/>
       </w:pPr>
       <w:r>
-        <w:t>Métodos de aprendizagem</w:t>
-      </w:r>
-    </w:p>
-    <w:p>
-      <w:r>
-        <w:t>[método A vs</w:t>
-      </w:r>
-      <w:r>
-        <w:t>.</w:t>
-      </w:r>
-      <w:r>
-        <w:t xml:space="preserve"> B; afinação de parâmetros]</w:t>
+        <w:t>Ambiente n</w:t>
+      </w:r>
+    </w:p>
+    <w:p>
+      <w:pPr>
+        <w:pStyle w:val="sub-subtitulo1"/>
+      </w:pPr>
+      <w:r>
+        <w:t>Representação</w:t>
+      </w:r>
+      <w:r>
+        <w:t xml:space="preserve"> </w:t>
+      </w:r>
+      <w:r>
+        <w:t>G</w:t>
+      </w:r>
+      <w:r>
+        <w:t>ráfic</w:t>
+      </w:r>
+      <w:r>
+        <w:t>a</w:t>
       </w:r>
     </w:p>
     <w:p>
@@ -86,49 +442,13 @@
     </w:p>
     <w:p>
       <w:pPr>
-        <w:pStyle w:val="Titulo1"/>
-      </w:pPr>
-      <w:r>
-        <w:t>P3 – Aprendizagem por Reforço</w:t>
-      </w:r>
-    </w:p>
-    <w:p>
-      <w:pPr>
-        <w:pStyle w:val="sub-titulo1"/>
-      </w:pPr>
-      <w:r>
-        <w:t>Ambiente</w:t>
-      </w:r>
-      <w:r>
-        <w:t xml:space="preserve"> 1</w:t>
-      </w:r>
-    </w:p>
-    <w:p>
-      <w:pPr>
         <w:pStyle w:val="sub-subtitulo1"/>
       </w:pPr>
       <w:r>
-        <w:t>Representação</w:t>
-      </w:r>
-      <w:r>
-        <w:t xml:space="preserve"> </w:t>
-      </w:r>
-      <w:r>
-        <w:t>G</w:t>
-      </w:r>
-      <w:r>
-        <w:t>ráfic</w:t>
-      </w:r>
-      <w:r>
-        <w:t>a</w:t>
-      </w:r>
-    </w:p>
-    <w:p>
-      <w:proofErr w:type="spellStart"/>
-      <w:r>
-        <w:t>yjuolhgui</w:t>
-      </w:r>
-      <w:proofErr w:type="spellEnd"/>
+        <w:t>Função de Recompensa</w:t>
+      </w:r>
+    </w:p>
+    <w:p>
       <w:r>
         <w:t>…</w:t>
       </w:r>
@@ -138,119 +458,22 @@
         <w:pStyle w:val="sub-subtitulo1"/>
       </w:pPr>
       <w:r>
-        <w:t>Função de Recompensa</w:t>
-      </w:r>
-    </w:p>
-    <w:p>
-      <w:proofErr w:type="spellStart"/>
-      <w:r>
-        <w:t>wdfsdg</w:t>
-      </w:r>
-      <w:proofErr w:type="spellEnd"/>
-      <w:r>
-        <w:t>…</w:t>
-      </w:r>
-    </w:p>
-    <w:p>
-      <w:pPr>
-        <w:pStyle w:val="sub-subtitulo1"/>
-      </w:pPr>
-      <w:r>
         <w:t>Movimento do Agente</w:t>
       </w:r>
     </w:p>
     <w:p>
-      <w:proofErr w:type="spellStart"/>
-      <w:r>
-        <w:t>rerhszetya</w:t>
-      </w:r>
-      <w:proofErr w:type="spellEnd"/>
-      <w:r>
-        <w:t>…</w:t>
-      </w:r>
-    </w:p>
-    <w:p>
-      <w:pPr>
-        <w:pStyle w:val="sub-titulo1"/>
-      </w:pPr>
-      <w:r>
-        <w:t>Ambiente n</w:t>
-      </w:r>
-    </w:p>
-    <w:p>
-      <w:pPr>
-        <w:pStyle w:val="sub-subtitulo1"/>
-      </w:pPr>
-      <w:r>
-        <w:t>Representação</w:t>
-      </w:r>
-      <w:r>
-        <w:t xml:space="preserve"> </w:t>
-      </w:r>
-      <w:r>
-        <w:t>G</w:t>
-      </w:r>
-      <w:r>
-        <w:t>ráfic</w:t>
-      </w:r>
-      <w:r>
-        <w:t>a</w:t>
-      </w:r>
-    </w:p>
-    <w:p>
-      <w:proofErr w:type="spellStart"/>
-      <w:r>
-        <w:t>asdasdasd</w:t>
-      </w:r>
-      <w:proofErr w:type="spellEnd"/>
-      <w:r>
-        <w:t>…</w:t>
-      </w:r>
-    </w:p>
-    <w:p>
-      <w:pPr>
-        <w:pStyle w:val="sub-subtitulo1"/>
-      </w:pPr>
-      <w:r>
-        <w:t>Função de Recompensa</w:t>
-      </w:r>
-    </w:p>
-    <w:p>
-      <w:proofErr w:type="spellStart"/>
-      <w:r>
-        <w:t>fyhjfg</w:t>
-      </w:r>
-      <w:proofErr w:type="spellEnd"/>
-      <w:r>
-        <w:t>…</w:t>
-      </w:r>
-    </w:p>
-    <w:p>
-      <w:pPr>
-        <w:pStyle w:val="sub-subtitulo1"/>
-      </w:pPr>
-      <w:r>
-        <w:t>Movimento do Agente</w:t>
-      </w:r>
-    </w:p>
-    <w:p>
-      <w:proofErr w:type="spellStart"/>
-      <w:r>
-        <w:t>rthetbwh</w:t>
-      </w:r>
-      <w:proofErr w:type="spellEnd"/>
       <w:r>
         <w:t>…</w:t>
       </w:r>
     </w:p>
     <w:p/>
     <w:sectPr>
-      <w:headerReference w:type="default" r:id="rId7"/>
-      <w:headerReference w:type="first" r:id="rId8"/>
-      <w:footerReference w:type="first" r:id="rId9"/>
+      <w:headerReference w:type="default" r:id="rId9"/>
+      <w:headerReference w:type="first" r:id="rId10"/>
+      <w:footerReference w:type="first" r:id="rId11"/>
       <w:pgSz w:w="11906" w:h="16838"/>
-      <w:pgMar w:top="1417" w:right="1701" w:bottom="1417" w:left="1701" w:header="708" w:footer="708" w:gutter="0"/>
-      <w:cols w:space="708"/>
+      <w:pgMar w:top="1417" w:right="1701" w:bottom="1135" w:left="1701" w:header="708" w:footer="708" w:gutter="0"/>
+      <w:cols w:num="2" w:space="708"/>
       <w:titlePg/>
       <w:docGrid w:linePitch="360"/>
     </w:sectPr>
@@ -287,7 +510,7 @@
 <w:ftr xmlns:wpc="http://schemas.microsoft.com/office/word/2010/wordprocessingCanvas" xmlns:cx="http://schemas.microsoft.com/office/drawing/2014/chartex" xmlns:cx1="http://schemas.microsoft.com/office/drawing/2015/9/8/chartex" xmlns:cx2="http://schemas.microsoft.com/office/drawing/2015/10/21/chartex" xmlns:cx3="http://schemas.microsoft.com/office/drawing/2016/5/9/chartex" xmlns:cx4="http://schemas.microsoft.com/office/drawing/2016/5/10/chartex" xmlns:cx5="http://schemas.microsoft.com/office/drawing/2016/5/11/chartex" xmlns:cx6="http://schemas.microsoft.com/office/drawing/2016/5/12/chartex" xmlns:cx7="http://schemas.microsoft.com/office/drawing/2016/5/13/chartex" xmlns:cx8="http://schemas.microsoft.com/office/drawing/2016/5/14/chartex" xmlns:mc="http://schemas.openxmlformats.org/markup-compatibility/2006" xmlns:aink="http://schemas.microsoft.com/office/drawing/2016/ink" xmlns:am3d="http://schemas.microsoft.com/office/drawing/2017/model3d" xmlns:o="urn:schemas-microsoft-com:office:office" xmlns:r="http://schemas.openxmlformats.org/officeDocument/2006/relationships" xmlns:m="http://schemas.openxmlformats.org/officeDocument/2006/math" xmlns:v="urn:schemas-microsoft-com:vml" xmlns:wp14="http://schemas.microsoft.com/office/word/2010/wordprocessingDrawing" xmlns:wp="http://schemas.openxmlformats.org/drawingml/2006/wordprocessingDrawing" xmlns:w10="urn:schemas-microsoft-com:office:word" xmlns:w="http://schemas.openxmlformats.org/wordprocessingml/2006/main" xmlns:w14="http://schemas.microsoft.com/office/word/2010/wordml" xmlns:w15="http://schemas.microsoft.com/office/word/2012/wordml" xmlns:w16se="http://schemas.microsoft.com/office/word/2015/wordml/symex" xmlns:wpg="http://schemas.microsoft.com/office/word/2010/wordprocessingGroup" xmlns:wpi="http://schemas.microsoft.com/office/word/2010/wordprocessingInk" xmlns:wne="http://schemas.microsoft.com/office/word/2006/wordml" xmlns:wps="http://schemas.microsoft.com/office/word/2010/wordprocessingShape" mc:Ignorable="w14 w15 w16se wp14">
   <w:sdt>
     <w:sdtPr>
-      <w:id w:val="425087467"/>
+      <w:id w:val="2058815502"/>
       <w:docPartObj>
         <w:docPartGallery w:val="Page Numbers (Bottom of Page)"/>
         <w:docPartUnique/>
@@ -314,15 +537,12 @@
         <w:r>
           <w:t>84708 David Coimbra</w:t>
         </w:r>
-      </w:p>
-      <w:p>
-        <w:pPr>
-          <w:pStyle w:val="Rodap"/>
-          <w:jc w:val="right"/>
-          <w:rPr>
-            <w:noProof/>
-          </w:rPr>
-        </w:pPr>
+        <w:r>
+          <w:tab/>
+        </w:r>
+        <w:r>
+          <w:tab/>
+        </w:r>
         <w:r>
           <w:fldChar w:fldCharType="begin"/>
         </w:r>
@@ -401,7 +621,7 @@
           <wp:extent cx="1619250" cy="652145"/>
           <wp:effectExtent l="0" t="0" r="0" b="0"/>
           <wp:wrapNone/>
-          <wp:docPr id="1" name="Imagem 1"/>
+          <wp:docPr id="11" name="Imagem 11"/>
           <wp:cNvGraphicFramePr>
             <a:graphicFrameLocks xmlns:a="http://schemas.openxmlformats.org/drawingml/2006/main" noChangeAspect="1"/>
           </wp:cNvGraphicFramePr>
@@ -498,13 +718,7 @@
       <w:rPr>
         <w:rFonts w:ascii="Arial" w:eastAsia="Arial" w:hAnsi="Arial" w:cs="Arial"/>
       </w:rPr>
-      <w:t>2</w:t>
-    </w:r>
-    <w:r>
-      <w:rPr>
-        <w:rFonts w:ascii="Arial" w:eastAsia="Arial" w:hAnsi="Arial" w:cs="Arial"/>
-      </w:rPr>
-      <w:t>º Projeto</w:t>
+      <w:t>2º Projeto</w:t>
     </w:r>
   </w:p>
   <w:p>
@@ -541,7 +755,7 @@
           <wp:extent cx="1619250" cy="652145"/>
           <wp:effectExtent l="0" t="0" r="0" b="0"/>
           <wp:wrapNone/>
-          <wp:docPr id="2" name="Imagem 2"/>
+          <wp:docPr id="12" name="Imagem 12"/>
           <wp:cNvGraphicFramePr>
             <a:graphicFrameLocks xmlns:a="http://schemas.openxmlformats.org/drawingml/2006/main" noChangeAspect="1"/>
           </wp:cNvGraphicFramePr>
@@ -638,13 +852,7 @@
       <w:rPr>
         <w:rFonts w:ascii="Arial" w:eastAsia="Arial" w:hAnsi="Arial" w:cs="Arial"/>
       </w:rPr>
-      <w:t>2</w:t>
-    </w:r>
-    <w:r>
-      <w:rPr>
-        <w:rFonts w:ascii="Arial" w:eastAsia="Arial" w:hAnsi="Arial" w:cs="Arial"/>
-      </w:rPr>
-      <w:t>º Projeto</w:t>
+      <w:t>2º Projeto</w:t>
     </w:r>
   </w:p>
   <w:p>
@@ -1522,6 +1730,10 @@
   <w:style w:type="paragraph" w:default="1" w:styleId="Normal">
     <w:name w:val="Normal"/>
     <w:qFormat/>
+    <w:rsid w:val="008A129A"/>
+    <w:pPr>
+      <w:jc w:val="both"/>
+    </w:pPr>
   </w:style>
   <w:style w:type="paragraph" w:styleId="Ttulo1">
     <w:name w:val="heading 1"/>
@@ -1796,9 +2008,9 @@
     <w:next w:val="sub-titulo1"/>
     <w:link w:val="Titulo1Carter"/>
     <w:qFormat/>
-    <w:rsid w:val="00AB6A33"/>
+    <w:rsid w:val="0022583A"/>
     <w:pPr>
-      <w:spacing w:before="120" w:after="120" w:line="360" w:lineRule="auto"/>
+      <w:spacing w:before="120" w:line="312" w:lineRule="auto"/>
     </w:pPr>
     <w:rPr>
       <w:sz w:val="28"/>
@@ -1809,7 +2021,11 @@
     <w:next w:val="Normal"/>
     <w:link w:val="sub-titulo1Carter"/>
     <w:qFormat/>
-    <w:rsid w:val="00B512D2"/>
+    <w:rsid w:val="0022583A"/>
+    <w:pPr>
+      <w:spacing w:after="0"/>
+      <w:contextualSpacing/>
+    </w:pPr>
     <w:rPr>
       <w:rFonts w:asciiTheme="majorHAnsi" w:eastAsiaTheme="majorEastAsia" w:hAnsiTheme="majorHAnsi" w:cstheme="majorBidi"/>
       <w:b/>
@@ -1822,7 +2038,7 @@
     <w:name w:val="Titulo1 Caráter"/>
     <w:basedOn w:val="TtuloCarter"/>
     <w:link w:val="Titulo1"/>
-    <w:rsid w:val="00AB6A33"/>
+    <w:rsid w:val="0022583A"/>
     <w:rPr>
       <w:rFonts w:asciiTheme="majorHAnsi" w:eastAsiaTheme="majorEastAsia" w:hAnsiTheme="majorHAnsi" w:cstheme="majorBidi"/>
       <w:spacing w:val="-10"/>
@@ -1857,7 +2073,7 @@
     <w:name w:val="sub-titulo1 Caráter"/>
     <w:basedOn w:val="Tipodeletrapredefinidodopargrafo"/>
     <w:link w:val="sub-titulo1"/>
-    <w:rsid w:val="00B512D2"/>
+    <w:rsid w:val="0022583A"/>
     <w:rPr>
       <w:rFonts w:asciiTheme="majorHAnsi" w:eastAsiaTheme="majorEastAsia" w:hAnsiTheme="majorHAnsi" w:cstheme="majorBidi"/>
       <w:b/>
@@ -1877,6 +2093,25 @@
       <w:bCs/>
       <w:sz w:val="24"/>
       <w:szCs w:val="26"/>
+    </w:rPr>
+  </w:style>
+  <w:style w:type="paragraph" w:styleId="Legenda">
+    <w:name w:val="caption"/>
+    <w:basedOn w:val="Normal"/>
+    <w:next w:val="Normal"/>
+    <w:uiPriority w:val="35"/>
+    <w:unhideWhenUsed/>
+    <w:qFormat/>
+    <w:rsid w:val="00AA1881"/>
+    <w:pPr>
+      <w:spacing w:after="200" w:line="240" w:lineRule="auto"/>
+    </w:pPr>
+    <w:rPr>
+      <w:i/>
+      <w:iCs/>
+      <w:color w:val="44546A" w:themeColor="text2"/>
+      <w:sz w:val="18"/>
+      <w:szCs w:val="18"/>
     </w:rPr>
   </w:style>
 </w:styles>
@@ -2141,4 +2376,16 @@
     </a:ext>
   </a:extLst>
 </a:theme>
+</file>
+
+<file path=customXml/item1.xml><?xml version="1.0" encoding="utf-8"?>
+<b:Sources xmlns:b="http://schemas.openxmlformats.org/officeDocument/2006/bibliography" xmlns="http://schemas.openxmlformats.org/officeDocument/2006/bibliography" SelectedStyle="\IEEE2006OfficeOnline.xsl" StyleName="IEEE" Version="2006"/>
+</file>
+
+<file path=customXml/itemProps1.xml><?xml version="1.0" encoding="utf-8"?>
+<ds:datastoreItem xmlns:ds="http://schemas.openxmlformats.org/officeDocument/2006/customXml" ds:itemID="{C7D3DECB-C8E5-4CC3-896C-425F87BC817D}">
+  <ds:schemaRefs>
+    <ds:schemaRef ds:uri="http://schemas.openxmlformats.org/officeDocument/2006/bibliography"/>
+  </ds:schemaRefs>
+</ds:datastoreItem>
 </file>
</xml_diff>

<commit_message>
* - função de politica (não sei se é isto que eles querem) * - pelos vistos o relatorio não estava com a versão final
</commit_message>
<xml_diff>
--- a/T001.docx
+++ b/T001.docx
@@ -54,7 +54,19 @@
         <w:rPr>
           <w:b/>
         </w:rPr>
-        <w:t>(1)</w:t>
+        <w:t>(</w:t>
+      </w:r>
+      <w:r>
+        <w:rPr>
+          <w:b/>
+        </w:rPr>
+        <w:t>0</w:t>
+      </w:r>
+      <w:r>
+        <w:rPr>
+          <w:b/>
+        </w:rPr>
+        <w:t>)</w:t>
       </w:r>
       <w:r>
         <w:t xml:space="preserve"> comprimento da palavra);</w:t>
@@ -66,7 +78,19 @@
         <w:rPr>
           <w:b/>
         </w:rPr>
-        <w:t>(2)</w:t>
+        <w:t>(</w:t>
+      </w:r>
+      <w:r>
+        <w:rPr>
+          <w:b/>
+        </w:rPr>
+        <w:t>1</w:t>
+      </w:r>
+      <w:r>
+        <w:rPr>
+          <w:b/>
+        </w:rPr>
+        <w:t>)</w:t>
       </w:r>
       <w:r>
         <w:t xml:space="preserve"> o número de vogais; </w:t>
@@ -75,7 +99,19 @@
         <w:rPr>
           <w:b/>
         </w:rPr>
-        <w:t>(3)</w:t>
+        <w:t>(</w:t>
+      </w:r>
+      <w:r>
+        <w:rPr>
+          <w:b/>
+        </w:rPr>
+        <w:t>2</w:t>
+      </w:r>
+      <w:r>
+        <w:rPr>
+          <w:b/>
+        </w:rPr>
+        <w:t>)</w:t>
       </w:r>
       <w:r>
         <w:t xml:space="preserve"> se o comprimento é par; </w:t>
@@ -84,16 +120,46 @@
         <w:rPr>
           <w:b/>
         </w:rPr>
-        <w:t>(4)</w:t>
-      </w:r>
-      <w:r>
-        <w:t xml:space="preserve"> se a palavra contém a letra ‘a’ e; </w:t>
+        <w:t>(</w:t>
       </w:r>
       <w:r>
         <w:rPr>
           <w:b/>
         </w:rPr>
-        <w:t>(5)</w:t>
+        <w:t>3</w:t>
+      </w:r>
+      <w:r>
+        <w:rPr>
+          <w:b/>
+        </w:rPr>
+        <w:t>)</w:t>
+      </w:r>
+      <w:r>
+        <w:t xml:space="preserve"> se a palavra contém a letra ‘a’</w:t>
+      </w:r>
+      <w:r>
+        <w:t>; e</w:t>
+      </w:r>
+      <w:r>
+        <w:t xml:space="preserve"> </w:t>
+      </w:r>
+      <w:r>
+        <w:rPr>
+          <w:b/>
+        </w:rPr>
+        <w:t>(</w:t>
+      </w:r>
+      <w:r>
+        <w:rPr>
+          <w:b/>
+        </w:rPr>
+        <w:t>4</w:t>
+      </w:r>
+      <w:r>
+        <w:rPr>
+          <w:b/>
+        </w:rPr>
+        <w:t>)</w:t>
       </w:r>
       <w:r>
         <w:t xml:space="preserve"> se a palavra contém caracteres acentuados. </w:t>
@@ -101,7 +167,10 @@
     </w:p>
     <w:p>
       <w:r>
-        <w:t xml:space="preserve">Ao fim de algumas análises às </w:t>
+        <w:t>Após</w:t>
+      </w:r>
+      <w:r>
+        <w:t xml:space="preserve"> algumas análises às </w:t>
       </w:r>
       <w:r>
         <w:rPr>
@@ -128,7 +197,37 @@
         <w:rPr>
           <w:b/>
         </w:rPr>
-        <w:t xml:space="preserve">(1) </w:t>
+        <w:t xml:space="preserve">(3) </w:t>
+      </w:r>
+      <w:r>
+        <w:t xml:space="preserve">a palavra conter </w:t>
+      </w:r>
+      <w:r>
+        <w:t>a letra ‘a’</w:t>
+      </w:r>
+      <w:r>
+        <w:rPr>
+          <w:b/>
+        </w:rPr>
+        <w:t xml:space="preserve"> e </w:t>
+      </w:r>
+      <w:r>
+        <w:rPr>
+          <w:b/>
+        </w:rPr>
+        <w:t>(</w:t>
+      </w:r>
+      <w:r>
+        <w:rPr>
+          <w:b/>
+        </w:rPr>
+        <w:t>2</w:t>
+      </w:r>
+      <w:r>
+        <w:rPr>
+          <w:b/>
+        </w:rPr>
+        <w:t xml:space="preserve">) </w:t>
       </w:r>
       <w:r>
         <w:t xml:space="preserve">o </w:t>
@@ -137,22 +236,110 @@
         <w:t>tamanho</w:t>
       </w:r>
       <w:r>
-        <w:t xml:space="preserve"> da palavra e se</w:t>
-      </w:r>
-      <w:r>
-        <w:t xml:space="preserve"> </w:t>
-      </w:r>
-      <w:r>
-        <w:rPr>
-          <w:b/>
-        </w:rPr>
-        <w:t>(2)</w:t>
-      </w:r>
-      <w:r>
-        <w:t xml:space="preserve"> a mesma contém a letra ‘a’ são suficientes para uma boa classificação</w:t>
-      </w:r>
+        <w:t xml:space="preserve"> da palavra</w:t>
+      </w:r>
+      <w:r>
+        <w:t xml:space="preserve"> ser par s</w:t>
+      </w:r>
+      <w:r>
+        <w:t>ão suficientes para uma boa classificação</w:t>
+      </w:r>
+      <w:r>
+        <w:t xml:space="preserve"> usando uma árvore de decisão</w:t>
+      </w:r>
+      <w:bookmarkStart w:id="0" w:name="_GoBack"/>
+      <w:bookmarkEnd w:id="0"/>
       <w:r>
         <w:t>.</w:t>
+      </w:r>
+    </w:p>
+    <w:p>
+      <w:pPr>
+        <w:keepNext/>
+      </w:pPr>
+      <w:r>
+        <w:rPr>
+          <w:noProof/>
+        </w:rPr>
+        <w:drawing>
+          <wp:inline distT="0" distB="0" distL="0" distR="0">
+            <wp:extent cx="2486025" cy="2286344"/>
+            <wp:effectExtent l="0" t="0" r="0" b="0"/>
+            <wp:docPr id="14" name="Imagem 14"/>
+            <wp:cNvGraphicFramePr>
+              <a:graphicFrameLocks xmlns:a="http://schemas.openxmlformats.org/drawingml/2006/main" noChangeAspect="1"/>
+            </wp:cNvGraphicFramePr>
+            <a:graphic xmlns:a="http://schemas.openxmlformats.org/drawingml/2006/main">
+              <a:graphicData uri="http://schemas.openxmlformats.org/drawingml/2006/picture">
+                <pic:pic xmlns:pic="http://schemas.openxmlformats.org/drawingml/2006/picture">
+                  <pic:nvPicPr>
+                    <pic:cNvPr id="0" name="Picture 2"/>
+                    <pic:cNvPicPr>
+                      <a:picLocks noChangeAspect="1" noChangeArrowheads="1"/>
+                    </pic:cNvPicPr>
+                  </pic:nvPicPr>
+                  <pic:blipFill rotWithShape="1">
+                    <a:blip r:embed="rId8">
+                      <a:extLst>
+                        <a:ext uri="{28A0092B-C50C-407E-A947-70E740481C1C}">
+                          <a14:useLocalDpi xmlns:a14="http://schemas.microsoft.com/office/drawing/2010/main" val="0"/>
+                        </a:ext>
+                      </a:extLst>
+                    </a:blip>
+                    <a:srcRect l="769" t="7696" r="3412" b="4182"/>
+                    <a:stretch/>
+                  </pic:blipFill>
+                  <pic:spPr bwMode="auto">
+                    <a:xfrm>
+                      <a:off x="0" y="0"/>
+                      <a:ext cx="2489290" cy="2289346"/>
+                    </a:xfrm>
+                    <a:prstGeom prst="rect">
+                      <a:avLst/>
+                    </a:prstGeom>
+                    <a:noFill/>
+                    <a:ln>
+                      <a:noFill/>
+                    </a:ln>
+                    <a:extLst>
+                      <a:ext uri="{53640926-AAD7-44D8-BBD7-CCE9431645EC}">
+                        <a14:shadowObscured xmlns:a14="http://schemas.microsoft.com/office/drawing/2010/main"/>
+                      </a:ext>
+                    </a:extLst>
+                  </pic:spPr>
+                </pic:pic>
+              </a:graphicData>
+            </a:graphic>
+          </wp:inline>
+        </w:drawing>
+      </w:r>
+    </w:p>
+    <w:p>
+      <w:pPr>
+        <w:pStyle w:val="Legenda"/>
+      </w:pPr>
+      <w:r>
+        <w:t xml:space="preserve">Figura </w:t>
+      </w:r>
+      <w:fldSimple w:instr=" SEQ Figura \* ARABIC ">
+        <w:r>
+          <w:rPr>
+            <w:noProof/>
+          </w:rPr>
+          <w:t>1</w:t>
+        </w:r>
+      </w:fldSimple>
+      <w:r>
+        <w:t xml:space="preserve"> - </w:t>
+      </w:r>
+      <w:r>
+        <w:t>Á</w:t>
+      </w:r>
+      <w:r>
+        <w:t xml:space="preserve">rvore gerada para as features </w:t>
+      </w:r>
+      <w:r>
+        <w:t>acima, para o ficheiro de treino e teste wordsclass2.npy</w:t>
       </w:r>
     </w:p>
     <w:p>
@@ -261,7 +448,7 @@
                     <pic:cNvPicPr/>
                   </pic:nvPicPr>
                   <pic:blipFill>
-                    <a:blip r:embed="rId8"/>
+                    <a:blip r:embed="rId9"/>
                     <a:stretch>
                       <a:fillRect/>
                     </a:stretch>
@@ -294,7 +481,7 @@
           <w:rPr>
             <w:noProof/>
           </w:rPr>
-          <w:t>1</w:t>
+          <w:t>2</w:t>
         </w:r>
       </w:fldSimple>
       <w:r>
@@ -373,8 +560,6 @@
       <w:r>
         <w:t>a</w:t>
       </w:r>
-      <w:bookmarkStart w:id="0" w:name="_GoBack"/>
-      <w:bookmarkEnd w:id="0"/>
     </w:p>
     <w:p>
       <w:r>
@@ -468,9 +653,9 @@
     </w:p>
     <w:p/>
     <w:sectPr>
-      <w:headerReference w:type="default" r:id="rId9"/>
-      <w:headerReference w:type="first" r:id="rId10"/>
-      <w:footerReference w:type="first" r:id="rId11"/>
+      <w:headerReference w:type="default" r:id="rId10"/>
+      <w:headerReference w:type="first" r:id="rId11"/>
+      <w:footerReference w:type="first" r:id="rId12"/>
       <w:pgSz w:w="11906" w:h="16838"/>
       <w:pgMar w:top="1417" w:right="1701" w:bottom="1135" w:left="1701" w:header="708" w:footer="708" w:gutter="0"/>
       <w:cols w:num="2" w:space="708"/>
@@ -2383,7 +2568,7 @@
 </file>
 
 <file path=customXml/itemProps1.xml><?xml version="1.0" encoding="utf-8"?>
-<ds:datastoreItem xmlns:ds="http://schemas.openxmlformats.org/officeDocument/2006/customXml" ds:itemID="{C7D3DECB-C8E5-4CC3-896C-425F87BC817D}">
+<ds:datastoreItem xmlns:ds="http://schemas.openxmlformats.org/officeDocument/2006/customXml" ds:itemID="{776F397A-B236-4337-9E97-8CBB7D9FE9F8}">
   <ds:schemaRefs>
     <ds:schemaRef ds:uri="http://schemas.openxmlformats.org/officeDocument/2006/bibliography"/>
   </ds:schemaRefs>

</xml_diff>

<commit_message>
Adicionadas as infos do P3 - is this it?
</commit_message>
<xml_diff>
--- a/T001.docx
+++ b/T001.docx
@@ -200,10 +200,7 @@
         <w:t xml:space="preserve">(3) </w:t>
       </w:r>
       <w:r>
-        <w:t xml:space="preserve">a palavra conter </w:t>
-      </w:r>
-      <w:r>
-        <w:t>a letra ‘a’</w:t>
+        <w:t>a palavra conter a letra ‘a’</w:t>
       </w:r>
       <w:r>
         <w:rPr>
@@ -247,8 +244,6 @@
       <w:r>
         <w:t xml:space="preserve"> usando uma árvore de decisão</w:t>
       </w:r>
-      <w:bookmarkStart w:id="0" w:name="_GoBack"/>
-      <w:bookmarkEnd w:id="0"/>
       <w:r>
         <w:t>.</w:t>
       </w:r>
@@ -321,14 +316,27 @@
       <w:r>
         <w:t xml:space="preserve">Figura </w:t>
       </w:r>
-      <w:fldSimple w:instr=" SEQ Figura \* ARABIC ">
-        <w:r>
-          <w:rPr>
-            <w:noProof/>
-          </w:rPr>
-          <w:t>1</w:t>
-        </w:r>
-      </w:fldSimple>
+      <w:r>
+        <w:fldChar w:fldCharType="begin"/>
+      </w:r>
+      <w:r>
+        <w:instrText xml:space="preserve"> SEQ Figura \* ARABIC </w:instrText>
+      </w:r>
+      <w:r>
+        <w:fldChar w:fldCharType="separate"/>
+      </w:r>
+      <w:r>
+        <w:rPr>
+          <w:noProof/>
+        </w:rPr>
+        <w:t>1</w:t>
+      </w:r>
+      <w:r>
+        <w:rPr>
+          <w:noProof/>
+        </w:rPr>
+        <w:fldChar w:fldCharType="end"/>
+      </w:r>
       <w:r>
         <w:t xml:space="preserve"> - </w:t>
       </w:r>
@@ -476,14 +484,27 @@
       <w:r>
         <w:t xml:space="preserve">Figura </w:t>
       </w:r>
-      <w:fldSimple w:instr=" SEQ Figura \* ARABIC ">
-        <w:r>
-          <w:rPr>
-            <w:noProof/>
-          </w:rPr>
-          <w:t>2</w:t>
-        </w:r>
-      </w:fldSimple>
+      <w:r>
+        <w:fldChar w:fldCharType="begin"/>
+      </w:r>
+      <w:r>
+        <w:instrText xml:space="preserve"> SEQ Figura \* ARABIC </w:instrText>
+      </w:r>
+      <w:r>
+        <w:fldChar w:fldCharType="separate"/>
+      </w:r>
+      <w:r>
+        <w:rPr>
+          <w:noProof/>
+        </w:rPr>
+        <w:t>2</w:t>
+      </w:r>
+      <w:r>
+        <w:rPr>
+          <w:noProof/>
+        </w:rPr>
+        <w:fldChar w:fldCharType="end"/>
+      </w:r>
       <w:r>
         <w:t xml:space="preserve"> - resultados de P1</w:t>
       </w:r>
@@ -562,8 +583,58 @@
       </w:r>
     </w:p>
     <w:p>
-      <w:r>
-        <w:t>…</w:t>
+      <w:pPr>
+        <w:pStyle w:val="sub-subtitulo1"/>
+        <w:rPr>
+          <w:noProof/>
+        </w:rPr>
+      </w:pPr>
+      <w:r>
+        <w:rPr>
+          <w:noProof/>
+        </w:rPr>
+        <w:drawing>
+          <wp:inline distT="0" distB="0" distL="0" distR="0" wp14:anchorId="69D55FC4" wp14:editId="0BFBC731">
+            <wp:extent cx="2730857" cy="1296000"/>
+            <wp:effectExtent l="0" t="0" r="0" b="0"/>
+            <wp:docPr id="1" name="Imagem 1"/>
+            <wp:cNvGraphicFramePr>
+              <a:graphicFrameLocks xmlns:a="http://schemas.openxmlformats.org/drawingml/2006/main" noChangeAspect="1"/>
+            </wp:cNvGraphicFramePr>
+            <a:graphic xmlns:a="http://schemas.openxmlformats.org/drawingml/2006/main">
+              <a:graphicData uri="http://schemas.openxmlformats.org/drawingml/2006/picture">
+                <pic:pic xmlns:pic="http://schemas.openxmlformats.org/drawingml/2006/picture">
+                  <pic:nvPicPr>
+                    <pic:cNvPr id="1" name=""/>
+                    <pic:cNvPicPr/>
+                  </pic:nvPicPr>
+                  <pic:blipFill rotWithShape="1">
+                    <a:blip r:embed="rId10"/>
+                    <a:srcRect l="5003" t="10172" r="4182" b="13879"/>
+                    <a:stretch/>
+                  </pic:blipFill>
+                  <pic:spPr bwMode="auto">
+                    <a:xfrm>
+                      <a:off x="0" y="0"/>
+                      <a:ext cx="2730857" cy="1296000"/>
+                    </a:xfrm>
+                    <a:prstGeom prst="rect">
+                      <a:avLst/>
+                    </a:prstGeom>
+                    <a:ln>
+                      <a:noFill/>
+                    </a:ln>
+                    <a:extLst>
+                      <a:ext uri="{53640926-AAD7-44D8-BBD7-CCE9431645EC}">
+                        <a14:shadowObscured xmlns:a14="http://schemas.microsoft.com/office/drawing/2010/main"/>
+                      </a:ext>
+                    </a:extLst>
+                  </pic:spPr>
+                </pic:pic>
+              </a:graphicData>
+            </a:graphic>
+          </wp:inline>
+        </w:drawing>
       </w:r>
     </w:p>
     <w:p>
@@ -575,9 +646,59 @@
       </w:r>
     </w:p>
     <w:p>
-      <w:r>
-        <w:t>…</w:t>
-      </w:r>
+      <m:oMathPara>
+        <m:oMathParaPr>
+          <m:jc m:val="left"/>
+        </m:oMathParaPr>
+        <m:oMath>
+          <m:r>
+            <w:rPr>
+              <w:rFonts w:ascii="Cambria Math" w:hAnsi="Cambria Math"/>
+            </w:rPr>
+            <m:t xml:space="preserve">R= </m:t>
+          </m:r>
+          <m:d>
+            <m:dPr>
+              <m:begChr m:val="{"/>
+              <m:endChr m:val=""/>
+              <m:ctrlPr>
+                <w:rPr>
+                  <w:rFonts w:ascii="Cambria Math" w:hAnsi="Cambria Math"/>
+                  <w:i/>
+                </w:rPr>
+              </m:ctrlPr>
+            </m:dPr>
+            <m:e>
+              <m:eqArr>
+                <m:eqArrPr>
+                  <m:ctrlPr>
+                    <w:rPr>
+                      <w:rFonts w:ascii="Cambria Math" w:hAnsi="Cambria Math"/>
+                      <w:i/>
+                    </w:rPr>
+                  </m:ctrlPr>
+                </m:eqArrPr>
+                <m:e>
+                  <m:r>
+                    <w:rPr>
+                      <w:rFonts w:ascii="Cambria Math" w:hAnsi="Cambria Math"/>
+                    </w:rPr>
+                    <m:t>1 se S={0,6}</m:t>
+                  </m:r>
+                </m:e>
+                <m:e>
+                  <m:r>
+                    <w:rPr>
+                      <w:rFonts w:ascii="Cambria Math" w:hAnsi="Cambria Math"/>
+                    </w:rPr>
+                    <m:t xml:space="preserve">0 c.c.                </m:t>
+                  </m:r>
+                </m:e>
+              </m:eqArr>
+            </m:e>
+          </m:d>
+        </m:oMath>
+      </m:oMathPara>
     </w:p>
     <w:p>
       <w:pPr>
@@ -588,21 +709,190 @@
       </w:r>
     </w:p>
     <w:p>
-      <w:r>
-        <w:t>…</w:t>
-      </w:r>
+      <m:oMathPara>
+        <m:oMath>
+          <m:r>
+            <w:rPr>
+              <w:rFonts w:ascii="Cambria Math" w:hAnsi="Cambria Math"/>
+            </w:rPr>
+            <m:t>5</m:t>
+          </m:r>
+          <m:box>
+            <m:boxPr>
+              <m:opEmu m:val="1"/>
+              <m:ctrlPr>
+                <w:rPr>
+                  <w:rFonts w:ascii="Cambria Math" w:hAnsi="Cambria Math"/>
+                  <w:i/>
+                </w:rPr>
+              </m:ctrlPr>
+            </m:boxPr>
+            <m:e>
+              <m:groupChr>
+                <m:groupChrPr>
+                  <m:chr m:val="→"/>
+                  <m:pos m:val="top"/>
+                  <m:ctrlPr>
+                    <w:rPr>
+                      <w:rFonts w:ascii="Cambria Math" w:hAnsi="Cambria Math"/>
+                      <w:i/>
+                    </w:rPr>
+                  </m:ctrlPr>
+                </m:groupChrPr>
+                <m:e>
+                  <m:r>
+                    <w:rPr>
+                      <w:rFonts w:ascii="Cambria Math" w:hAnsi="Cambria Math"/>
+                    </w:rPr>
+                    <m:t>0</m:t>
+                  </m:r>
+                </m:e>
+              </m:groupChr>
+            </m:e>
+          </m:box>
+          <m:r>
+            <w:rPr>
+              <w:rFonts w:ascii="Cambria Math" w:eastAsiaTheme="minorEastAsia" w:hAnsi="Cambria Math"/>
+            </w:rPr>
+            <m:t>6</m:t>
+          </m:r>
+          <m:groupChr>
+            <m:groupChrPr>
+              <m:chr m:val="→"/>
+              <m:pos m:val="top"/>
+              <m:ctrlPr>
+                <w:rPr>
+                  <w:rFonts w:ascii="Cambria Math" w:hAnsi="Cambria Math"/>
+                  <w:i/>
+                </w:rPr>
+              </m:ctrlPr>
+            </m:groupChrPr>
+            <m:e>
+              <m:r>
+                <w:rPr>
+                  <w:rFonts w:ascii="Cambria Math" w:hAnsi="Cambria Math"/>
+                </w:rPr>
+                <m:t>0</m:t>
+              </m:r>
+            </m:e>
+          </m:groupChr>
+          <m:r>
+            <w:rPr>
+              <w:rFonts w:ascii="Cambria Math" w:eastAsiaTheme="minorEastAsia" w:hAnsi="Cambria Math"/>
+            </w:rPr>
+            <m:t xml:space="preserve"> 6</m:t>
+          </m:r>
+          <m:d>
+            <m:dPr>
+              <m:ctrlPr>
+                <w:rPr>
+                  <w:rFonts w:ascii="Cambria Math" w:eastAsiaTheme="minorEastAsia" w:hAnsi="Cambria Math"/>
+                  <w:i/>
+                </w:rPr>
+              </m:ctrlPr>
+            </m:dPr>
+            <m:e>
+              <m:r>
+                <w:rPr>
+                  <w:rFonts w:ascii="Cambria Math" w:eastAsiaTheme="minorEastAsia" w:hAnsi="Cambria Math"/>
+                </w:rPr>
+                <m:t>1</m:t>
+              </m:r>
+            </m:e>
+          </m:d>
+          <m:groupChr>
+            <m:groupChrPr>
+              <m:chr m:val="→"/>
+              <m:pos m:val="top"/>
+              <m:ctrlPr>
+                <w:rPr>
+                  <w:rFonts w:ascii="Cambria Math" w:hAnsi="Cambria Math"/>
+                  <w:i/>
+                </w:rPr>
+              </m:ctrlPr>
+            </m:groupChrPr>
+            <m:e>
+              <m:r>
+                <w:rPr>
+                  <w:rFonts w:ascii="Cambria Math" w:hAnsi="Cambria Math"/>
+                </w:rPr>
+                <m:t>0</m:t>
+              </m:r>
+            </m:e>
+          </m:groupChr>
+          <m:r>
+            <w:rPr>
+              <w:rFonts w:ascii="Cambria Math" w:hAnsi="Cambria Math"/>
+            </w:rPr>
+            <m:t xml:space="preserve"> 6</m:t>
+          </m:r>
+          <m:d>
+            <m:dPr>
+              <m:ctrlPr>
+                <w:rPr>
+                  <w:rFonts w:ascii="Cambria Math" w:hAnsi="Cambria Math"/>
+                  <w:i/>
+                </w:rPr>
+              </m:ctrlPr>
+            </m:dPr>
+            <m:e>
+              <m:r>
+                <w:rPr>
+                  <w:rFonts w:ascii="Cambria Math" w:hAnsi="Cambria Math"/>
+                </w:rPr>
+                <m:t>1</m:t>
+              </m:r>
+            </m:e>
+          </m:d>
+          <m:groupChr>
+            <m:groupChrPr>
+              <m:chr m:val="→"/>
+              <m:pos m:val="top"/>
+              <m:ctrlPr>
+                <w:rPr>
+                  <w:rFonts w:ascii="Cambria Math" w:hAnsi="Cambria Math"/>
+                  <w:i/>
+                </w:rPr>
+              </m:ctrlPr>
+            </m:groupChrPr>
+            <m:e>
+              <m:r>
+                <w:rPr>
+                  <w:rFonts w:ascii="Cambria Math" w:hAnsi="Cambria Math"/>
+                </w:rPr>
+                <m:t>0</m:t>
+              </m:r>
+            </m:e>
+          </m:groupChr>
+          <m:r>
+            <w:rPr>
+              <w:rFonts w:ascii="Cambria Math" w:hAnsi="Cambria Math"/>
+            </w:rPr>
+            <m:t>6(1)</m:t>
+          </m:r>
+        </m:oMath>
+      </m:oMathPara>
     </w:p>
     <w:p>
       <w:pPr>
         <w:pStyle w:val="sub-titulo1"/>
-      </w:pPr>
-      <w:r>
-        <w:t>Ambiente n</w:t>
+        <w:keepNext/>
+        <w:keepLines/>
+        <w:spacing w:before="240"/>
+      </w:pPr>
+      <w:r>
+        <w:lastRenderedPageBreak/>
+        <w:t xml:space="preserve">Ambiente </w:t>
+      </w:r>
+      <w:r>
+        <w:t>2</w:t>
       </w:r>
     </w:p>
     <w:p>
       <w:pPr>
         <w:pStyle w:val="sub-subtitulo1"/>
+        <w:keepNext/>
+        <w:keepLines/>
       </w:pPr>
       <w:r>
         <w:t>Representação</w:t>
@@ -621,45 +911,302 @@
       </w:r>
     </w:p>
     <w:p>
-      <w:r>
-        <w:t>…</w:t>
+      <w:pPr>
+        <w:pStyle w:val="sub-subtitulo1"/>
+        <w:keepNext/>
+        <w:keepLines/>
+      </w:pPr>
+      <w:bookmarkStart w:id="0" w:name="_GoBack"/>
+      <w:r>
+        <w:rPr>
+          <w:noProof/>
+        </w:rPr>
+        <w:drawing>
+          <wp:inline distT="0" distB="0" distL="0" distR="0" wp14:anchorId="3D92E054" wp14:editId="33C5D1E0">
+            <wp:extent cx="2668882" cy="1296000"/>
+            <wp:effectExtent l="0" t="0" r="0" b="0"/>
+            <wp:docPr id="2" name="Imagem 2"/>
+            <wp:cNvGraphicFramePr>
+              <a:graphicFrameLocks xmlns:a="http://schemas.openxmlformats.org/drawingml/2006/main" noChangeAspect="1"/>
+            </wp:cNvGraphicFramePr>
+            <a:graphic xmlns:a="http://schemas.openxmlformats.org/drawingml/2006/main">
+              <a:graphicData uri="http://schemas.openxmlformats.org/drawingml/2006/picture">
+                <pic:pic xmlns:pic="http://schemas.openxmlformats.org/drawingml/2006/picture">
+                  <pic:nvPicPr>
+                    <pic:cNvPr id="1" name=""/>
+                    <pic:cNvPicPr/>
+                  </pic:nvPicPr>
+                  <pic:blipFill rotWithShape="1">
+                    <a:blip r:embed="rId11"/>
+                    <a:srcRect l="1924" t="6965" r="4567" b="10863"/>
+                    <a:stretch/>
+                  </pic:blipFill>
+                  <pic:spPr bwMode="auto">
+                    <a:xfrm>
+                      <a:off x="0" y="0"/>
+                      <a:ext cx="2668882" cy="1296000"/>
+                    </a:xfrm>
+                    <a:prstGeom prst="rect">
+                      <a:avLst/>
+                    </a:prstGeom>
+                    <a:ln>
+                      <a:noFill/>
+                    </a:ln>
+                    <a:extLst>
+                      <a:ext uri="{53640926-AAD7-44D8-BBD7-CCE9431645EC}">
+                        <a14:shadowObscured xmlns:a14="http://schemas.microsoft.com/office/drawing/2010/main"/>
+                      </a:ext>
+                    </a:extLst>
+                  </pic:spPr>
+                </pic:pic>
+              </a:graphicData>
+            </a:graphic>
+          </wp:inline>
+        </w:drawing>
+      </w:r>
+      <w:bookmarkEnd w:id="0"/>
+      <w:r>
+        <w:t>Função de Recompensa</w:t>
       </w:r>
     </w:p>
     <w:p>
-      <w:pPr>
-        <w:pStyle w:val="sub-subtitulo1"/>
-      </w:pPr>
-      <w:r>
-        <w:t>Função de Recompensa</w:t>
-      </w:r>
+      <m:oMathPara>
+        <m:oMathParaPr>
+          <m:jc m:val="left"/>
+        </m:oMathParaPr>
+        <m:oMath>
+          <m:r>
+            <w:rPr>
+              <w:rFonts w:ascii="Cambria Math" w:hAnsi="Cambria Math"/>
+            </w:rPr>
+            <m:t xml:space="preserve">R= </m:t>
+          </m:r>
+          <m:d>
+            <m:dPr>
+              <m:begChr m:val="{"/>
+              <m:endChr m:val=""/>
+              <m:ctrlPr>
+                <w:rPr>
+                  <w:rFonts w:ascii="Cambria Math" w:hAnsi="Cambria Math"/>
+                  <w:i/>
+                </w:rPr>
+              </m:ctrlPr>
+            </m:dPr>
+            <m:e>
+              <m:eqArr>
+                <m:eqArrPr>
+                  <m:ctrlPr>
+                    <w:rPr>
+                      <w:rFonts w:ascii="Cambria Math" w:hAnsi="Cambria Math"/>
+                      <w:i/>
+                    </w:rPr>
+                  </m:ctrlPr>
+                </m:eqArrPr>
+                <m:e>
+                  <m:r>
+                    <w:rPr>
+                      <w:rFonts w:ascii="Cambria Math" w:hAnsi="Cambria Math"/>
+                    </w:rPr>
+                    <m:t>1 se S={0,6}</m:t>
+                  </m:r>
+                </m:e>
+                <m:e>
+                  <m:r>
+                    <w:rPr>
+                      <w:rFonts w:ascii="Cambria Math" w:hAnsi="Cambria Math"/>
+                    </w:rPr>
+                    <m:t xml:space="preserve">0 c.c.                </m:t>
+                  </m:r>
+                </m:e>
+              </m:eqArr>
+            </m:e>
+          </m:d>
+        </m:oMath>
+      </m:oMathPara>
     </w:p>
     <w:p>
-      <w:r>
-        <w:t>…</w:t>
+      <w:pPr>
+        <w:pStyle w:val="sub-subtitulo1"/>
+      </w:pPr>
+      <w:r>
+        <w:t>Movimento do Agente</w:t>
       </w:r>
     </w:p>
     <w:p>
-      <w:pPr>
-        <w:pStyle w:val="sub-subtitulo1"/>
-      </w:pPr>
-      <w:r>
-        <w:t>Movimento do Agente</w:t>
-      </w:r>
+      <m:oMathPara>
+        <m:oMathParaPr>
+          <m:jc m:val="left"/>
+        </m:oMathParaPr>
+        <m:oMath>
+          <m:r>
+            <w:rPr>
+              <w:rFonts w:ascii="Cambria Math" w:hAnsi="Cambria Math"/>
+            </w:rPr>
+            <m:t>5</m:t>
+          </m:r>
+          <m:box>
+            <m:boxPr>
+              <m:opEmu m:val="1"/>
+              <m:ctrlPr>
+                <w:rPr>
+                  <w:rFonts w:ascii="Cambria Math" w:hAnsi="Cambria Math"/>
+                  <w:i/>
+                </w:rPr>
+              </m:ctrlPr>
+            </m:boxPr>
+            <m:e>
+              <m:groupChr>
+                <m:groupChrPr>
+                  <m:chr m:val="→"/>
+                  <m:pos m:val="top"/>
+                  <m:ctrlPr>
+                    <w:rPr>
+                      <w:rFonts w:ascii="Cambria Math" w:hAnsi="Cambria Math"/>
+                      <w:i/>
+                    </w:rPr>
+                  </m:ctrlPr>
+                </m:groupChrPr>
+                <m:e>
+                  <m:r>
+                    <w:rPr>
+                      <w:rFonts w:ascii="Cambria Math" w:hAnsi="Cambria Math"/>
+                    </w:rPr>
+                    <m:t>0</m:t>
+                  </m:r>
+                </m:e>
+              </m:groupChr>
+            </m:e>
+          </m:box>
+          <m:r>
+            <w:rPr>
+              <w:rFonts w:ascii="Cambria Math" w:eastAsiaTheme="minorEastAsia" w:hAnsi="Cambria Math"/>
+            </w:rPr>
+            <m:t>6</m:t>
+          </m:r>
+          <m:groupChr>
+            <m:groupChrPr>
+              <m:chr m:val="→"/>
+              <m:pos m:val="top"/>
+              <m:ctrlPr>
+                <w:rPr>
+                  <w:rFonts w:ascii="Cambria Math" w:hAnsi="Cambria Math"/>
+                  <w:i/>
+                </w:rPr>
+              </m:ctrlPr>
+            </m:groupChrPr>
+            <m:e>
+              <m:r>
+                <w:rPr>
+                  <w:rFonts w:ascii="Cambria Math" w:hAnsi="Cambria Math"/>
+                </w:rPr>
+                <m:t>0</m:t>
+              </m:r>
+            </m:e>
+          </m:groupChr>
+          <m:r>
+            <w:rPr>
+              <w:rFonts w:ascii="Cambria Math" w:eastAsiaTheme="minorEastAsia" w:hAnsi="Cambria Math"/>
+            </w:rPr>
+            <m:t xml:space="preserve"> </m:t>
+          </m:r>
+          <m:r>
+            <w:rPr>
+              <w:rFonts w:ascii="Cambria Math" w:eastAsiaTheme="minorEastAsia" w:hAnsi="Cambria Math"/>
+            </w:rPr>
+            <m:t>1</m:t>
+          </m:r>
+          <m:d>
+            <m:dPr>
+              <m:ctrlPr>
+                <w:rPr>
+                  <w:rFonts w:ascii="Cambria Math" w:eastAsiaTheme="minorEastAsia" w:hAnsi="Cambria Math"/>
+                  <w:i/>
+                </w:rPr>
+              </m:ctrlPr>
+            </m:dPr>
+            <m:e>
+              <m:r>
+                <w:rPr>
+                  <w:rFonts w:ascii="Cambria Math" w:eastAsiaTheme="minorEastAsia" w:hAnsi="Cambria Math"/>
+                </w:rPr>
+                <m:t>1</m:t>
+              </m:r>
+            </m:e>
+          </m:d>
+          <m:groupChr>
+            <m:groupChrPr>
+              <m:chr m:val="→"/>
+              <m:pos m:val="top"/>
+              <m:ctrlPr>
+                <w:rPr>
+                  <w:rFonts w:ascii="Cambria Math" w:hAnsi="Cambria Math"/>
+                  <w:i/>
+                </w:rPr>
+              </m:ctrlPr>
+            </m:groupChrPr>
+            <m:e>
+              <m:r>
+                <w:rPr>
+                  <w:rFonts w:ascii="Cambria Math" w:hAnsi="Cambria Math"/>
+                </w:rPr>
+                <m:t>1</m:t>
+              </m:r>
+            </m:e>
+          </m:groupChr>
+          <m:r>
+            <w:rPr>
+              <w:rFonts w:ascii="Cambria Math" w:hAnsi="Cambria Math"/>
+            </w:rPr>
+            <m:t xml:space="preserve"> 0</m:t>
+          </m:r>
+          <m:groupChr>
+            <m:groupChrPr>
+              <m:chr m:val="→"/>
+              <m:pos m:val="top"/>
+              <m:ctrlPr>
+                <w:rPr>
+                  <w:rFonts w:ascii="Cambria Math" w:hAnsi="Cambria Math"/>
+                  <w:i/>
+                </w:rPr>
+              </m:ctrlPr>
+            </m:groupChrPr>
+            <m:e>
+              <m:r>
+                <w:rPr>
+                  <w:rFonts w:ascii="Cambria Math" w:hAnsi="Cambria Math"/>
+                </w:rPr>
+                <m:t>1</m:t>
+              </m:r>
+            </m:e>
+          </m:groupChr>
+          <m:r>
+            <w:rPr>
+              <w:rFonts w:ascii="Cambria Math" w:hAnsi="Cambria Math"/>
+            </w:rPr>
+            <m:t>0</m:t>
+          </m:r>
+          <m:r>
+            <w:rPr>
+              <w:rFonts w:ascii="Cambria Math" w:hAnsi="Cambria Math"/>
+            </w:rPr>
+            <m:t>(1</m:t>
+          </m:r>
+          <m:r>
+            <w:rPr>
+              <w:rFonts w:ascii="Cambria Math" w:hAnsi="Cambria Math"/>
+            </w:rPr>
+            <m:t>)</m:t>
+          </m:r>
+        </m:oMath>
+      </m:oMathPara>
     </w:p>
-    <w:p>
-      <w:r>
-        <w:t>…</w:t>
-      </w:r>
-    </w:p>
-    <w:p/>
     <w:sectPr>
-      <w:headerReference w:type="default" r:id="rId10"/>
-      <w:headerReference w:type="first" r:id="rId11"/>
-      <w:footerReference w:type="first" r:id="rId12"/>
+      <w:headerReference w:type="default" r:id="rId12"/>
+      <w:headerReference w:type="first" r:id="rId13"/>
+      <w:footerReference w:type="first" r:id="rId14"/>
       <w:pgSz w:w="11906" w:h="16838"/>
       <w:pgMar w:top="1417" w:right="1701" w:bottom="1135" w:left="1701" w:header="708" w:footer="708" w:gutter="0"/>
       <w:cols w:num="2" w:space="708"/>
-      <w:titlePg/>
       <w:docGrid w:linePitch="360"/>
     </w:sectPr>
   </w:body>
@@ -795,7 +1342,7 @@
         <w:noProof/>
       </w:rPr>
       <w:drawing>
-        <wp:anchor distT="0" distB="0" distL="114300" distR="114300" simplePos="0" relativeHeight="251658240" behindDoc="0" locked="0" layoutInCell="1" allowOverlap="1">
+        <wp:anchor distT="0" distB="0" distL="114300" distR="114300" simplePos="0" relativeHeight="251662336" behindDoc="0" locked="0" layoutInCell="1" allowOverlap="1" wp14:anchorId="20FD352E" wp14:editId="2CEDDD29">
           <wp:simplePos x="0" y="0"/>
           <wp:positionH relativeFrom="column">
             <wp:posOffset>15240</wp:posOffset>
@@ -905,6 +1452,11 @@
       </w:rPr>
       <w:t>2º Projeto</w:t>
     </w:r>
+  </w:p>
+  <w:p>
+    <w:pPr>
+      <w:pStyle w:val="Cabealho"/>
+    </w:pPr>
   </w:p>
   <w:p>
     <w:pPr>
@@ -2299,7 +2851,566 @@
       <w:szCs w:val="18"/>
     </w:rPr>
   </w:style>
+  <w:style w:type="character" w:styleId="TextodoMarcadordePosio">
+    <w:name w:val="Placeholder Text"/>
+    <w:basedOn w:val="Tipodeletrapredefinidodopargrafo"/>
+    <w:uiPriority w:val="99"/>
+    <w:semiHidden/>
+    <w:rsid w:val="009A45DD"/>
+    <w:rPr>
+      <w:color w:val="808080"/>
+    </w:rPr>
+  </w:style>
 </w:styles>
+</file>
+
+<file path=word/glossary/document.xml><?xml version="1.0" encoding="utf-8"?>
+<w:glossaryDocument xmlns:wpc="http://schemas.microsoft.com/office/word/2010/wordprocessingCanvas" xmlns:cx="http://schemas.microsoft.com/office/drawing/2014/chartex" xmlns:cx1="http://schemas.microsoft.com/office/drawing/2015/9/8/chartex" xmlns:cx2="http://schemas.microsoft.com/office/drawing/2015/10/21/chartex" xmlns:cx3="http://schemas.microsoft.com/office/drawing/2016/5/9/chartex" xmlns:cx4="http://schemas.microsoft.com/office/drawing/2016/5/10/chartex" xmlns:cx5="http://schemas.microsoft.com/office/drawing/2016/5/11/chartex" xmlns:cx6="http://schemas.microsoft.com/office/drawing/2016/5/12/chartex" xmlns:cx7="http://schemas.microsoft.com/office/drawing/2016/5/13/chartex" xmlns:cx8="http://schemas.microsoft.com/office/drawing/2016/5/14/chartex" xmlns:mc="http://schemas.openxmlformats.org/markup-compatibility/2006" xmlns:aink="http://schemas.microsoft.com/office/drawing/2016/ink" xmlns:am3d="http://schemas.microsoft.com/office/drawing/2017/model3d" xmlns:o="urn:schemas-microsoft-com:office:office" xmlns:r="http://schemas.openxmlformats.org/officeDocument/2006/relationships" xmlns:m="http://schemas.openxmlformats.org/officeDocument/2006/math" xmlns:v="urn:schemas-microsoft-com:vml" xmlns:wp14="http://schemas.microsoft.com/office/word/2010/wordprocessingDrawing" xmlns:wp="http://schemas.openxmlformats.org/drawingml/2006/wordprocessingDrawing" xmlns:w10="urn:schemas-microsoft-com:office:word" xmlns:w="http://schemas.openxmlformats.org/wordprocessingml/2006/main" xmlns:w14="http://schemas.microsoft.com/office/word/2010/wordml" xmlns:w15="http://schemas.microsoft.com/office/word/2012/wordml" xmlns:w16se="http://schemas.microsoft.com/office/word/2015/wordml/symex" xmlns:wpg="http://schemas.microsoft.com/office/word/2010/wordprocessingGroup" xmlns:wpi="http://schemas.microsoft.com/office/word/2010/wordprocessingInk" xmlns:wne="http://schemas.microsoft.com/office/word/2006/wordml" xmlns:wps="http://schemas.microsoft.com/office/word/2010/wordprocessingShape" mc:Ignorable="w14 w15 w16se wp14"/>
+</file>
+
+<file path=word/glossary/fontTable.xml><?xml version="1.0" encoding="utf-8"?>
+<w:fonts xmlns:mc="http://schemas.openxmlformats.org/markup-compatibility/2006" xmlns:r="http://schemas.openxmlformats.org/officeDocument/2006/relationships" xmlns:w="http://schemas.openxmlformats.org/wordprocessingml/2006/main" xmlns:w14="http://schemas.microsoft.com/office/word/2010/wordml" xmlns:w15="http://schemas.microsoft.com/office/word/2012/wordml" xmlns:w16se="http://schemas.microsoft.com/office/word/2015/wordml/symex" mc:Ignorable="w14 w15 w16se">
+  <w:font w:name="Wingdings">
+    <w:panose1 w:val="05000000000000000000"/>
+    <w:charset w:val="02"/>
+    <w:family w:val="auto"/>
+    <w:pitch w:val="variable"/>
+    <w:sig w:usb0="00000000" w:usb1="10000000" w:usb2="00000000" w:usb3="00000000" w:csb0="80000000" w:csb1="00000000"/>
+  </w:font>
+  <w:font w:name="Calibri">
+    <w:panose1 w:val="020F0502020204030204"/>
+    <w:charset w:val="00"/>
+    <w:family w:val="swiss"/>
+    <w:pitch w:val="variable"/>
+    <w:sig w:usb0="E0002AFF" w:usb1="C000247B" w:usb2="00000009" w:usb3="00000000" w:csb0="000001FF" w:csb1="00000000"/>
+  </w:font>
+  <w:font w:name="Times New Roman">
+    <w:panose1 w:val="02020603050405020304"/>
+    <w:charset w:val="00"/>
+    <w:family w:val="roman"/>
+    <w:pitch w:val="variable"/>
+    <w:sig w:usb0="E0002EFF" w:usb1="C000785B" w:usb2="00000009" w:usb3="00000000" w:csb0="000001FF" w:csb1="00000000"/>
+  </w:font>
+  <w:font w:name="Courier New">
+    <w:panose1 w:val="02070309020205020404"/>
+    <w:charset w:val="00"/>
+    <w:family w:val="modern"/>
+    <w:pitch w:val="fixed"/>
+    <w:sig w:usb0="E0002EFF" w:usb1="C0007843" w:usb2="00000009" w:usb3="00000000" w:csb0="000001FF" w:csb1="00000000"/>
+  </w:font>
+  <w:font w:name="Symbol">
+    <w:panose1 w:val="05050102010706020507"/>
+    <w:charset w:val="02"/>
+    <w:family w:val="roman"/>
+    <w:pitch w:val="variable"/>
+    <w:sig w:usb0="00000000" w:usb1="10000000" w:usb2="00000000" w:usb3="00000000" w:csb0="80000000" w:csb1="00000000"/>
+  </w:font>
+  <w:font w:name="Calibri Light">
+    <w:panose1 w:val="020F0302020204030204"/>
+    <w:charset w:val="00"/>
+    <w:family w:val="swiss"/>
+    <w:pitch w:val="variable"/>
+    <w:sig w:usb0="E0002AFF" w:usb1="C000247B" w:usb2="00000009" w:usb3="00000000" w:csb0="000001FF" w:csb1="00000000"/>
+  </w:font>
+  <w:font w:name="Arial">
+    <w:panose1 w:val="020B0604020202020204"/>
+    <w:charset w:val="00"/>
+    <w:family w:val="swiss"/>
+    <w:pitch w:val="variable"/>
+    <w:sig w:usb0="E0002EFF" w:usb1="C0007843" w:usb2="00000009" w:usb3="00000000" w:csb0="000001FF" w:csb1="00000000"/>
+  </w:font>
+  <w:font w:name="Cambria Math">
+    <w:panose1 w:val="02040503050406030204"/>
+    <w:charset w:val="00"/>
+    <w:family w:val="roman"/>
+    <w:pitch w:val="variable"/>
+    <w:sig w:usb0="E00002FF" w:usb1="420024FF" w:usb2="00000000" w:usb3="00000000" w:csb0="0000019F" w:csb1="00000000"/>
+  </w:font>
+</w:fonts>
+</file>
+
+<file path=word/glossary/settings.xml><?xml version="1.0" encoding="utf-8"?>
+<w:settings xmlns:mc="http://schemas.openxmlformats.org/markup-compatibility/2006" xmlns:o="urn:schemas-microsoft-com:office:office" xmlns:r="http://schemas.openxmlformats.org/officeDocument/2006/relationships" xmlns:m="http://schemas.openxmlformats.org/officeDocument/2006/math" xmlns:v="urn:schemas-microsoft-com:vml" xmlns:w10="urn:schemas-microsoft-com:office:word" xmlns:w="http://schemas.openxmlformats.org/wordprocessingml/2006/main" xmlns:w14="http://schemas.microsoft.com/office/word/2010/wordml" xmlns:w15="http://schemas.microsoft.com/office/word/2012/wordml" xmlns:w16se="http://schemas.microsoft.com/office/word/2015/wordml/symex" xmlns:sl="http://schemas.openxmlformats.org/schemaLibrary/2006/main" mc:Ignorable="w14 w15 w16se">
+  <w:view w:val="normal"/>
+  <w:defaultTabStop w:val="720"/>
+  <w:characterSpacingControl w:val="doNotCompress"/>
+  <w:compat>
+    <w:useFELayout/>
+    <w:compatSetting w:name="compatibilityMode" w:uri="http://schemas.microsoft.com/office/word" w:val="15"/>
+    <w:compatSetting w:name="overrideTableStyleFontSizeAndJustification" w:uri="http://schemas.microsoft.com/office/word" w:val="1"/>
+    <w:compatSetting w:name="enableOpenTypeFeatures" w:uri="http://schemas.microsoft.com/office/word" w:val="1"/>
+    <w:compatSetting w:name="doNotFlipMirrorIndents" w:uri="http://schemas.microsoft.com/office/word" w:val="1"/>
+    <w:compatSetting w:name="differentiateMultirowTableHeaders" w:uri="http://schemas.microsoft.com/office/word" w:val="1"/>
+  </w:compat>
+  <w:rsids>
+    <w:rsidRoot w:val="00677FDF"/>
+    <w:rsid w:val="00677FDF"/>
+    <w:rsid w:val="00D10701"/>
+  </w:rsids>
+  <m:mathPr>
+    <m:mathFont m:val="Cambria Math"/>
+    <m:brkBin m:val="before"/>
+    <m:brkBinSub m:val="--"/>
+    <m:smallFrac m:val="0"/>
+    <m:dispDef/>
+    <m:lMargin m:val="0"/>
+    <m:rMargin m:val="0"/>
+    <m:defJc m:val="centerGroup"/>
+    <m:wrapIndent m:val="1440"/>
+    <m:intLim m:val="subSup"/>
+    <m:naryLim m:val="undOvr"/>
+  </m:mathPr>
+  <w:themeFontLang w:val="en-GB"/>
+  <w:clrSchemeMapping w:bg1="light1" w:t1="dark1" w:bg2="light2" w:t2="dark2" w:accent1="accent1" w:accent2="accent2" w:accent3="accent3" w:accent4="accent4" w:accent5="accent5" w:accent6="accent6" w:hyperlink="hyperlink" w:followedHyperlink="followedHyperlink"/>
+  <w:decimalSymbol w:val=","/>
+  <w:listSeparator w:val=";"/>
+  <w15:chartTrackingRefBased/>
+</w:settings>
+</file>
+
+<file path=word/glossary/styles.xml><?xml version="1.0" encoding="utf-8"?>
+<w:styles xmlns:mc="http://schemas.openxmlformats.org/markup-compatibility/2006" xmlns:r="http://schemas.openxmlformats.org/officeDocument/2006/relationships" xmlns:w="http://schemas.openxmlformats.org/wordprocessingml/2006/main" xmlns:w14="http://schemas.microsoft.com/office/word/2010/wordml" xmlns:w15="http://schemas.microsoft.com/office/word/2012/wordml" xmlns:w16se="http://schemas.microsoft.com/office/word/2015/wordml/symex" mc:Ignorable="w14 w15 w16se">
+  <w:docDefaults>
+    <w:rPrDefault>
+      <w:rPr>
+        <w:rFonts w:asciiTheme="minorHAnsi" w:eastAsiaTheme="minorEastAsia" w:hAnsiTheme="minorHAnsi" w:cstheme="minorBidi"/>
+        <w:sz w:val="22"/>
+        <w:szCs w:val="22"/>
+        <w:lang w:val="en-GB" w:eastAsia="en-GB" w:bidi="ar-SA"/>
+      </w:rPr>
+    </w:rPrDefault>
+    <w:pPrDefault>
+      <w:pPr>
+        <w:spacing w:after="160" w:line="259" w:lineRule="auto"/>
+      </w:pPr>
+    </w:pPrDefault>
+  </w:docDefaults>
+  <w:latentStyles w:defLockedState="0" w:defUIPriority="99" w:defSemiHidden="0" w:defUnhideWhenUsed="0" w:defQFormat="0" w:count="375">
+    <w:lsdException w:name="Normal" w:uiPriority="0" w:qFormat="1"/>
+    <w:lsdException w:name="heading 1" w:uiPriority="9" w:qFormat="1"/>
+    <w:lsdException w:name="heading 2" w:semiHidden="1" w:uiPriority="9" w:unhideWhenUsed="1" w:qFormat="1"/>
+    <w:lsdException w:name="heading 3" w:semiHidden="1" w:uiPriority="9" w:unhideWhenUsed="1" w:qFormat="1"/>
+    <w:lsdException w:name="heading 4" w:semiHidden="1" w:uiPriority="9" w:unhideWhenUsed="1" w:qFormat="1"/>
+    <w:lsdException w:name="heading 5" w:semiHidden="1" w:uiPriority="9" w:unhideWhenUsed="1" w:qFormat="1"/>
+    <w:lsdException w:name="heading 6" w:semiHidden="1" w:uiPriority="9" w:unhideWhenUsed="1" w:qFormat="1"/>
+    <w:lsdException w:name="heading 7" w:semiHidden="1" w:uiPriority="9" w:unhideWhenUsed="1" w:qFormat="1"/>
+    <w:lsdException w:name="heading 8" w:semiHidden="1" w:uiPriority="9" w:unhideWhenUsed="1" w:qFormat="1"/>
+    <w:lsdException w:name="heading 9" w:semiHidden="1" w:uiPriority="9" w:unhideWhenUsed="1" w:qFormat="1"/>
+    <w:lsdException w:name="index 1" w:semiHidden="1" w:unhideWhenUsed="1"/>
+    <w:lsdException w:name="index 2" w:semiHidden="1" w:unhideWhenUsed="1"/>
+    <w:lsdException w:name="index 3" w:semiHidden="1" w:unhideWhenUsed="1"/>
+    <w:lsdException w:name="index 4" w:semiHidden="1" w:unhideWhenUsed="1"/>
+    <w:lsdException w:name="index 5" w:semiHidden="1" w:unhideWhenUsed="1"/>
+    <w:lsdException w:name="index 6" w:semiHidden="1" w:unhideWhenUsed="1"/>
+    <w:lsdException w:name="index 7" w:semiHidden="1" w:unhideWhenUsed="1"/>
+    <w:lsdException w:name="index 8" w:semiHidden="1" w:unhideWhenUsed="1"/>
+    <w:lsdException w:name="index 9" w:semiHidden="1" w:unhideWhenUsed="1"/>
+    <w:lsdException w:name="toc 1" w:semiHidden="1" w:uiPriority="39" w:unhideWhenUsed="1"/>
+    <w:lsdException w:name="toc 2" w:semiHidden="1" w:uiPriority="39" w:unhideWhenUsed="1"/>
+    <w:lsdException w:name="toc 3" w:semiHidden="1" w:uiPriority="39" w:unhideWhenUsed="1"/>
+    <w:lsdException w:name="toc 4" w:semiHidden="1" w:uiPriority="39" w:unhideWhenUsed="1"/>
+    <w:lsdException w:name="toc 5" w:semiHidden="1" w:uiPriority="39" w:unhideWhenUsed="1"/>
+    <w:lsdException w:name="toc 6" w:semiHidden="1" w:uiPriority="39" w:unhideWhenUsed="1"/>
+    <w:lsdException w:name="toc 7" w:semiHidden="1" w:uiPriority="39" w:unhideWhenUsed="1"/>
+    <w:lsdException w:name="toc 8" w:semiHidden="1" w:uiPriority="39" w:unhideWhenUsed="1"/>
+    <w:lsdException w:name="toc 9" w:semiHidden="1" w:uiPriority="39" w:unhideWhenUsed="1"/>
+    <w:lsdException w:name="Normal Indent" w:semiHidden="1" w:unhideWhenUsed="1"/>
+    <w:lsdException w:name="footnote text" w:semiHidden="1" w:unhideWhenUsed="1"/>
+    <w:lsdException w:name="annotation text" w:semiHidden="1" w:unhideWhenUsed="1"/>
+    <w:lsdException w:name="header" w:semiHidden="1" w:unhideWhenUsed="1"/>
+    <w:lsdException w:name="footer" w:semiHidden="1" w:unhideWhenUsed="1"/>
+    <w:lsdException w:name="index heading" w:semiHidden="1" w:unhideWhenUsed="1"/>
+    <w:lsdException w:name="caption" w:semiHidden="1" w:uiPriority="35" w:unhideWhenUsed="1" w:qFormat="1"/>
+    <w:lsdException w:name="table of figures" w:semiHidden="1" w:unhideWhenUsed="1"/>
+    <w:lsdException w:name="envelope address" w:semiHidden="1" w:unhideWhenUsed="1"/>
+    <w:lsdException w:name="envelope return" w:semiHidden="1" w:unhideWhenUsed="1"/>
+    <w:lsdException w:name="footnote reference" w:semiHidden="1" w:unhideWhenUsed="1"/>
+    <w:lsdException w:name="annotation reference" w:semiHidden="1" w:unhideWhenUsed="1"/>
+    <w:lsdException w:name="line number" w:semiHidden="1" w:unhideWhenUsed="1"/>
+    <w:lsdException w:name="page number" w:semiHidden="1" w:unhideWhenUsed="1"/>
+    <w:lsdException w:name="endnote reference" w:semiHidden="1" w:unhideWhenUsed="1"/>
+    <w:lsdException w:name="endnote text" w:semiHidden="1" w:unhideWhenUsed="1"/>
+    <w:lsdException w:name="table of authorities" w:semiHidden="1" w:unhideWhenUsed="1"/>
+    <w:lsdException w:name="macro" w:semiHidden="1" w:unhideWhenUsed="1"/>
+    <w:lsdException w:name="toa heading" w:semiHidden="1" w:unhideWhenUsed="1"/>
+    <w:lsdException w:name="List" w:semiHidden="1" w:unhideWhenUsed="1"/>
+    <w:lsdException w:name="List Bullet" w:semiHidden="1" w:unhideWhenUsed="1"/>
+    <w:lsdException w:name="List Number" w:semiHidden="1" w:unhideWhenUsed="1"/>
+    <w:lsdException w:name="List 2" w:semiHidden="1" w:unhideWhenUsed="1"/>
+    <w:lsdException w:name="List 3" w:semiHidden="1" w:unhideWhenUsed="1"/>
+    <w:lsdException w:name="List 4" w:semiHidden="1" w:unhideWhenUsed="1"/>
+    <w:lsdException w:name="List 5" w:semiHidden="1" w:unhideWhenUsed="1"/>
+    <w:lsdException w:name="List Bullet 2" w:semiHidden="1" w:unhideWhenUsed="1"/>
+    <w:lsdException w:name="List Bullet 3" w:semiHidden="1" w:unhideWhenUsed="1"/>
+    <w:lsdException w:name="List Bullet 4" w:semiHidden="1" w:unhideWhenUsed="1"/>
+    <w:lsdException w:name="List Bullet 5" w:semiHidden="1" w:unhideWhenUsed="1"/>
+    <w:lsdException w:name="List Number 2" w:semiHidden="1" w:unhideWhenUsed="1"/>
+    <w:lsdException w:name="List Number 3" w:semiHidden="1" w:unhideWhenUsed="1"/>
+    <w:lsdException w:name="List Number 4" w:semiHidden="1" w:unhideWhenUsed="1"/>
+    <w:lsdException w:name="List Number 5" w:semiHidden="1" w:unhideWhenUsed="1"/>
+    <w:lsdException w:name="Title" w:uiPriority="10" w:qFormat="1"/>
+    <w:lsdException w:name="Closing" w:semiHidden="1" w:unhideWhenUsed="1"/>
+    <w:lsdException w:name="Signature" w:semiHidden="1" w:unhideWhenUsed="1"/>
+    <w:lsdException w:name="Default Paragraph Font" w:semiHidden="1" w:uiPriority="1" w:unhideWhenUsed="1"/>
+    <w:lsdException w:name="Body Text" w:semiHidden="1" w:unhideWhenUsed="1"/>
+    <w:lsdException w:name="Body Text Indent" w:semiHidden="1" w:unhideWhenUsed="1"/>
+    <w:lsdException w:name="List Continue" w:semiHidden="1" w:unhideWhenUsed="1"/>
+    <w:lsdException w:name="List Continue 2" w:semiHidden="1" w:unhideWhenUsed="1"/>
+    <w:lsdException w:name="List Continue 3" w:semiHidden="1" w:unhideWhenUsed="1"/>
+    <w:lsdException w:name="List Continue 4" w:semiHidden="1" w:unhideWhenUsed="1"/>
+    <w:lsdException w:name="List Continue 5" w:semiHidden="1" w:unhideWhenUsed="1"/>
+    <w:lsdException w:name="Message Header" w:semiHidden="1" w:unhideWhenUsed="1"/>
+    <w:lsdException w:name="Subtitle" w:uiPriority="11" w:qFormat="1"/>
+    <w:lsdException w:name="Salutation" w:semiHidden="1" w:unhideWhenUsed="1"/>
+    <w:lsdException w:name="Date" w:semiHidden="1" w:unhideWhenUsed="1"/>
+    <w:lsdException w:name="Body Text First Indent" w:semiHidden="1" w:unhideWhenUsed="1"/>
+    <w:lsdException w:name="Body Text First Indent 2" w:semiHidden="1" w:unhideWhenUsed="1"/>
+    <w:lsdException w:name="Note Heading" w:semiHidden="1" w:unhideWhenUsed="1"/>
+    <w:lsdException w:name="Body Text 2" w:semiHidden="1" w:unhideWhenUsed="1"/>
+    <w:lsdException w:name="Body Text 3" w:semiHidden="1" w:unhideWhenUsed="1"/>
+    <w:lsdException w:name="Body Text Indent 2" w:semiHidden="1" w:unhideWhenUsed="1"/>
+    <w:lsdException w:name="Body Text Indent 3" w:semiHidden="1" w:unhideWhenUsed="1"/>
+    <w:lsdException w:name="Block Text" w:semiHidden="1" w:unhideWhenUsed="1"/>
+    <w:lsdException w:name="Hyperlink" w:semiHidden="1" w:unhideWhenUsed="1"/>
+    <w:lsdException w:name="FollowedHyperlink" w:semiHidden="1" w:unhideWhenUsed="1"/>
+    <w:lsdException w:name="Strong" w:uiPriority="22" w:qFormat="1"/>
+    <w:lsdException w:name="Emphasis" w:uiPriority="20" w:qFormat="1"/>
+    <w:lsdException w:name="Document Map" w:semiHidden="1" w:unhideWhenUsed="1"/>
+    <w:lsdException w:name="Plain Text" w:semiHidden="1" w:unhideWhenUsed="1"/>
+    <w:lsdException w:name="E-mail Signature" w:semiHidden="1" w:unhideWhenUsed="1"/>
+    <w:lsdException w:name="HTML Top of Form" w:semiHidden="1" w:unhideWhenUsed="1"/>
+    <w:lsdException w:name="HTML Bottom of Form" w:semiHidden="1" w:unhideWhenUsed="1"/>
+    <w:lsdException w:name="Normal (Web)" w:semiHidden="1" w:unhideWhenUsed="1"/>
+    <w:lsdException w:name="HTML Acronym" w:semiHidden="1" w:unhideWhenUsed="1"/>
+    <w:lsdException w:name="HTML Address" w:semiHidden="1" w:unhideWhenUsed="1"/>
+    <w:lsdException w:name="HTML Cite" w:semiHidden="1" w:unhideWhenUsed="1"/>
+    <w:lsdException w:name="HTML Code" w:semiHidden="1" w:unhideWhenUsed="1"/>
+    <w:lsdException w:name="HTML Definition" w:semiHidden="1" w:unhideWhenUsed="1"/>
+    <w:lsdException w:name="HTML Keyboard" w:semiHidden="1" w:unhideWhenUsed="1"/>
+    <w:lsdException w:name="HTML Preformatted" w:semiHidden="1" w:unhideWhenUsed="1"/>
+    <w:lsdException w:name="HTML Sample" w:semiHidden="1" w:unhideWhenUsed="1"/>
+    <w:lsdException w:name="HTML Typewriter" w:semiHidden="1" w:unhideWhenUsed="1"/>
+    <w:lsdException w:name="HTML Variable" w:semiHidden="1" w:unhideWhenUsed="1"/>
+    <w:lsdException w:name="Normal Table" w:semiHidden="1" w:unhideWhenUsed="1"/>
+    <w:lsdException w:name="annotation subject" w:semiHidden="1" w:unhideWhenUsed="1"/>
+    <w:lsdException w:name="No List" w:semiHidden="1" w:unhideWhenUsed="1"/>
+    <w:lsdException w:name="Outline List 1" w:semiHidden="1" w:unhideWhenUsed="1"/>
+    <w:lsdException w:name="Outline List 2" w:semiHidden="1" w:unhideWhenUsed="1"/>
+    <w:lsdException w:name="Outline List 3" w:semiHidden="1" w:unhideWhenUsed="1"/>
+    <w:lsdException w:name="Table Simple 1" w:semiHidden="1" w:unhideWhenUsed="1"/>
+    <w:lsdException w:name="Table Simple 2" w:semiHidden="1" w:unhideWhenUsed="1"/>
+    <w:lsdException w:name="Table Simple 3" w:semiHidden="1" w:unhideWhenUsed="1"/>
+    <w:lsdException w:name="Table Classic 1" w:semiHidden="1" w:unhideWhenUsed="1"/>
+    <w:lsdException w:name="Table Classic 2" w:semiHidden="1" w:unhideWhenUsed="1"/>
+    <w:lsdException w:name="Table Classic 3" w:semiHidden="1" w:unhideWhenUsed="1"/>
+    <w:lsdException w:name="Table Classic 4" w:semiHidden="1" w:unhideWhenUsed="1"/>
+    <w:lsdException w:name="Table Colorful 1" w:semiHidden="1" w:unhideWhenUsed="1"/>
+    <w:lsdException w:name="Table Colorful 2" w:semiHidden="1" w:unhideWhenUsed="1"/>
+    <w:lsdException w:name="Table Colorful 3" w:semiHidden="1" w:unhideWhenUsed="1"/>
+    <w:lsdException w:name="Table Columns 1" w:semiHidden="1" w:unhideWhenUsed="1"/>
+    <w:lsdException w:name="Table Columns 2" w:semiHidden="1" w:unhideWhenUsed="1"/>
+    <w:lsdException w:name="Table Columns 3" w:semiHidden="1" w:unhideWhenUsed="1"/>
+    <w:lsdException w:name="Table Columns 4" w:semiHidden="1" w:unhideWhenUsed="1"/>
+    <w:lsdException w:name="Table Columns 5" w:semiHidden="1" w:unhideWhenUsed="1"/>
+    <w:lsdException w:name="Table Grid 1" w:semiHidden="1" w:unhideWhenUsed="1"/>
+    <w:lsdException w:name="Table Grid 2" w:semiHidden="1" w:unhideWhenUsed="1"/>
+    <w:lsdException w:name="Table Grid 3" w:semiHidden="1" w:unhideWhenUsed="1"/>
+    <w:lsdException w:name="Table Grid 4" w:semiHidden="1" w:unhideWhenUsed="1"/>
+    <w:lsdException w:name="Table Grid 5" w:semiHidden="1" w:unhideWhenUsed="1"/>
+    <w:lsdException w:name="Table Grid 6" w:semiHidden="1" w:unhideWhenUsed="1"/>
+    <w:lsdException w:name="Table Grid 7" w:semiHidden="1" w:unhideWhenUsed="1"/>
+    <w:lsdException w:name="Table Grid 8" w:semiHidden="1" w:unhideWhenUsed="1"/>
+    <w:lsdException w:name="Table List 1" w:semiHidden="1" w:unhideWhenUsed="1"/>
+    <w:lsdException w:name="Table List 2" w:semiHidden="1" w:unhideWhenUsed="1"/>
+    <w:lsdException w:name="Table List 3" w:semiHidden="1" w:unhideWhenUsed="1"/>
+    <w:lsdException w:name="Table List 4" w:semiHidden="1" w:unhideWhenUsed="1"/>
+    <w:lsdException w:name="Table List 5" w:semiHidden="1" w:unhideWhenUsed="1"/>
+    <w:lsdException w:name="Table List 6" w:semiHidden="1" w:unhideWhenUsed="1"/>
+    <w:lsdException w:name="Table List 7" w:semiHidden="1" w:unhideWhenUsed="1"/>
+    <w:lsdException w:name="Table List 8" w:semiHidden="1" w:unhideWhenUsed="1"/>
+    <w:lsdException w:name="Table 3D effects 1" w:semiHidden="1" w:unhideWhenUsed="1"/>
+    <w:lsdException w:name="Table 3D effects 2" w:semiHidden="1" w:unhideWhenUsed="1"/>
+    <w:lsdException w:name="Table 3D effects 3" w:semiHidden="1" w:unhideWhenUsed="1"/>
+    <w:lsdException w:name="Table Contemporary" w:semiHidden="1" w:unhideWhenUsed="1"/>
+    <w:lsdException w:name="Table Elegant" w:semiHidden="1" w:unhideWhenUsed="1"/>
+    <w:lsdException w:name="Table Professional" w:semiHidden="1" w:unhideWhenUsed="1"/>
+    <w:lsdException w:name="Table Subtle 1" w:semiHidden="1" w:unhideWhenUsed="1"/>
+    <w:lsdException w:name="Table Subtle 2" w:semiHidden="1" w:unhideWhenUsed="1"/>
+    <w:lsdException w:name="Table Web 1" w:semiHidden="1" w:unhideWhenUsed="1"/>
+    <w:lsdException w:name="Table Web 2" w:semiHidden="1" w:unhideWhenUsed="1"/>
+    <w:lsdException w:name="Table Web 3" w:semiHidden="1" w:unhideWhenUsed="1"/>
+    <w:lsdException w:name="Balloon Text" w:semiHidden="1" w:unhideWhenUsed="1"/>
+    <w:lsdException w:name="Table Grid" w:uiPriority="39"/>
+    <w:lsdException w:name="Table Theme" w:semiHidden="1" w:unhideWhenUsed="1"/>
+    <w:lsdException w:name="Placeholder Text" w:semiHidden="1"/>
+    <w:lsdException w:name="No Spacing" w:uiPriority="1" w:qFormat="1"/>
+    <w:lsdException w:name="Light Shading" w:uiPriority="60"/>
+    <w:lsdException w:name="Light List" w:uiPriority="61"/>
+    <w:lsdException w:name="Light Grid" w:uiPriority="62"/>
+    <w:lsdException w:name="Medium Shading 1" w:uiPriority="63"/>
+    <w:lsdException w:name="Medium Shading 2" w:uiPriority="64"/>
+    <w:lsdException w:name="Medium List 1" w:uiPriority="65"/>
+    <w:lsdException w:name="Medium List 2" w:uiPriority="66"/>
+    <w:lsdException w:name="Medium Grid 1" w:uiPriority="67"/>
+    <w:lsdException w:name="Medium Grid 2" w:uiPriority="68"/>
+    <w:lsdException w:name="Medium Grid 3" w:uiPriority="69"/>
+    <w:lsdException w:name="Dark List" w:uiPriority="70"/>
+    <w:lsdException w:name="Colorful Shading" w:uiPriority="71"/>
+    <w:lsdException w:name="Colorful List" w:uiPriority="72"/>
+    <w:lsdException w:name="Colorful Grid" w:uiPriority="73"/>
+    <w:lsdException w:name="Light Shading Accent 1" w:uiPriority="60"/>
+    <w:lsdException w:name="Light List Accent 1" w:uiPriority="61"/>
+    <w:lsdException w:name="Light Grid Accent 1" w:uiPriority="62"/>
+    <w:lsdException w:name="Medium Shading 1 Accent 1" w:uiPriority="63"/>
+    <w:lsdException w:name="Medium Shading 2 Accent 1" w:uiPriority="64"/>
+    <w:lsdException w:name="Medium List 1 Accent 1" w:uiPriority="65"/>
+    <w:lsdException w:name="Revision" w:semiHidden="1"/>
+    <w:lsdException w:name="List Paragraph" w:uiPriority="34" w:qFormat="1"/>
+    <w:lsdException w:name="Quote" w:uiPriority="29" w:qFormat="1"/>
+    <w:lsdException w:name="Intense Quote" w:uiPriority="30" w:qFormat="1"/>
+    <w:lsdException w:name="Medium List 2 Accent 1" w:uiPriority="66"/>
+    <w:lsdException w:name="Medium Grid 1 Accent 1" w:uiPriority="67"/>
+    <w:lsdException w:name="Medium Grid 2 Accent 1" w:uiPriority="68"/>
+    <w:lsdException w:name="Medium Grid 3 Accent 1" w:uiPriority="69"/>
+    <w:lsdException w:name="Dark List Accent 1" w:uiPriority="70"/>
+    <w:lsdException w:name="Colorful Shading Accent 1" w:uiPriority="71"/>
+    <w:lsdException w:name="Colorful List Accent 1" w:uiPriority="72"/>
+    <w:lsdException w:name="Colorful Grid Accent 1" w:uiPriority="73"/>
+    <w:lsdException w:name="Light Shading Accent 2" w:uiPriority="60"/>
+    <w:lsdException w:name="Light List Accent 2" w:uiPriority="61"/>
+    <w:lsdException w:name="Light Grid Accent 2" w:uiPriority="62"/>
+    <w:lsdException w:name="Medium Shading 1 Accent 2" w:uiPriority="63"/>
+    <w:lsdException w:name="Medium Shading 2 Accent 2" w:uiPriority="64"/>
+    <w:lsdException w:name="Medium List 1 Accent 2" w:uiPriority="65"/>
+    <w:lsdException w:name="Medium List 2 Accent 2" w:uiPriority="66"/>
+    <w:lsdException w:name="Medium Grid 1 Accent 2" w:uiPriority="67"/>
+    <w:lsdException w:name="Medium Grid 2 Accent 2" w:uiPriority="68"/>
+    <w:lsdException w:name="Medium Grid 3 Accent 2" w:uiPriority="69"/>
+    <w:lsdException w:name="Dark List Accent 2" w:uiPriority="70"/>
+    <w:lsdException w:name="Colorful Shading Accent 2" w:uiPriority="71"/>
+    <w:lsdException w:name="Colorful List Accent 2" w:uiPriority="72"/>
+    <w:lsdException w:name="Colorful Grid Accent 2" w:uiPriority="73"/>
+    <w:lsdException w:name="Light Shading Accent 3" w:uiPriority="60"/>
+    <w:lsdException w:name="Light List Accent 3" w:uiPriority="61"/>
+    <w:lsdException w:name="Light Grid Accent 3" w:uiPriority="62"/>
+    <w:lsdException w:name="Medium Shading 1 Accent 3" w:uiPriority="63"/>
+    <w:lsdException w:name="Medium Shading 2 Accent 3" w:uiPriority="64"/>
+    <w:lsdException w:name="Medium List 1 Accent 3" w:uiPriority="65"/>
+    <w:lsdException w:name="Medium List 2 Accent 3" w:uiPriority="66"/>
+    <w:lsdException w:name="Medium Grid 1 Accent 3" w:uiPriority="67"/>
+    <w:lsdException w:name="Medium Grid 2 Accent 3" w:uiPriority="68"/>
+    <w:lsdException w:name="Medium Grid 3 Accent 3" w:uiPriority="69"/>
+    <w:lsdException w:name="Dark List Accent 3" w:uiPriority="70"/>
+    <w:lsdException w:name="Colorful Shading Accent 3" w:uiPriority="71"/>
+    <w:lsdException w:name="Colorful List Accent 3" w:uiPriority="72"/>
+    <w:lsdException w:name="Colorful Grid Accent 3" w:uiPriority="73"/>
+    <w:lsdException w:name="Light Shading Accent 4" w:uiPriority="60"/>
+    <w:lsdException w:name="Light List Accent 4" w:uiPriority="61"/>
+    <w:lsdException w:name="Light Grid Accent 4" w:uiPriority="62"/>
+    <w:lsdException w:name="Medium Shading 1 Accent 4" w:uiPriority="63"/>
+    <w:lsdException w:name="Medium Shading 2 Accent 4" w:uiPriority="64"/>
+    <w:lsdException w:name="Medium List 1 Accent 4" w:uiPriority="65"/>
+    <w:lsdException w:name="Medium List 2 Accent 4" w:uiPriority="66"/>
+    <w:lsdException w:name="Medium Grid 1 Accent 4" w:uiPriority="67"/>
+    <w:lsdException w:name="Medium Grid 2 Accent 4" w:uiPriority="68"/>
+    <w:lsdException w:name="Medium Grid 3 Accent 4" w:uiPriority="69"/>
+    <w:lsdException w:name="Dark List Accent 4" w:uiPriority="70"/>
+    <w:lsdException w:name="Colorful Shading Accent 4" w:uiPriority="71"/>
+    <w:lsdException w:name="Colorful List Accent 4" w:uiPriority="72"/>
+    <w:lsdException w:name="Colorful Grid Accent 4" w:uiPriority="73"/>
+    <w:lsdException w:name="Light Shading Accent 5" w:uiPriority="60"/>
+    <w:lsdException w:name="Light List Accent 5" w:uiPriority="61"/>
+    <w:lsdException w:name="Light Grid Accent 5" w:uiPriority="62"/>
+    <w:lsdException w:name="Medium Shading 1 Accent 5" w:uiPriority="63"/>
+    <w:lsdException w:name="Medium Shading 2 Accent 5" w:uiPriority="64"/>
+    <w:lsdException w:name="Medium List 1 Accent 5" w:uiPriority="65"/>
+    <w:lsdException w:name="Medium List 2 Accent 5" w:uiPriority="66"/>
+    <w:lsdException w:name="Medium Grid 1 Accent 5" w:uiPriority="67"/>
+    <w:lsdException w:name="Medium Grid 2 Accent 5" w:uiPriority="68"/>
+    <w:lsdException w:name="Medium Grid 3 Accent 5" w:uiPriority="69"/>
+    <w:lsdException w:name="Dark List Accent 5" w:uiPriority="70"/>
+    <w:lsdException w:name="Colorful Shading Accent 5" w:uiPriority="71"/>
+    <w:lsdException w:name="Colorful List Accent 5" w:uiPriority="72"/>
+    <w:lsdException w:name="Colorful Grid Accent 5" w:uiPriority="73"/>
+    <w:lsdException w:name="Light Shading Accent 6" w:uiPriority="60"/>
+    <w:lsdException w:name="Light List Accent 6" w:uiPriority="61"/>
+    <w:lsdException w:name="Light Grid Accent 6" w:uiPriority="62"/>
+    <w:lsdException w:name="Medium Shading 1 Accent 6" w:uiPriority="63"/>
+    <w:lsdException w:name="Medium Shading 2 Accent 6" w:uiPriority="64"/>
+    <w:lsdException w:name="Medium List 1 Accent 6" w:uiPriority="65"/>
+    <w:lsdException w:name="Medium List 2 Accent 6" w:uiPriority="66"/>
+    <w:lsdException w:name="Medium Grid 1 Accent 6" w:uiPriority="67"/>
+    <w:lsdException w:name="Medium Grid 2 Accent 6" w:uiPriority="68"/>
+    <w:lsdException w:name="Medium Grid 3 Accent 6" w:uiPriority="69"/>
+    <w:lsdException w:name="Dark List Accent 6" w:uiPriority="70"/>
+    <w:lsdException w:name="Colorful Shading Accent 6" w:uiPriority="71"/>
+    <w:lsdException w:name="Colorful List Accent 6" w:uiPriority="72"/>
+    <w:lsdException w:name="Colorful Grid Accent 6" w:uiPriority="73"/>
+    <w:lsdException w:name="Subtle Emphasis" w:uiPriority="19" w:qFormat="1"/>
+    <w:lsdException w:name="Intense Emphasis" w:uiPriority="21" w:qFormat="1"/>
+    <w:lsdException w:name="Subtle Reference" w:uiPriority="31" w:qFormat="1"/>
+    <w:lsdException w:name="Intense Reference" w:uiPriority="32" w:qFormat="1"/>
+    <w:lsdException w:name="Book Title" w:uiPriority="33" w:qFormat="1"/>
+    <w:lsdException w:name="Bibliography" w:semiHidden="1" w:uiPriority="37" w:unhideWhenUsed="1"/>
+    <w:lsdException w:name="TOC Heading" w:semiHidden="1" w:uiPriority="39" w:unhideWhenUsed="1" w:qFormat="1"/>
+    <w:lsdException w:name="Plain Table 1" w:uiPriority="41"/>
+    <w:lsdException w:name="Plain Table 2" w:uiPriority="42"/>
+    <w:lsdException w:name="Plain Table 3" w:uiPriority="43"/>
+    <w:lsdException w:name="Plain Table 4" w:uiPriority="44"/>
+    <w:lsdException w:name="Plain Table 5" w:uiPriority="45"/>
+    <w:lsdException w:name="Grid Table Light" w:uiPriority="40"/>
+    <w:lsdException w:name="Grid Table 1 Light" w:uiPriority="46"/>
+    <w:lsdException w:name="Grid Table 2" w:uiPriority="47"/>
+    <w:lsdException w:name="Grid Table 3" w:uiPriority="48"/>
+    <w:lsdException w:name="Grid Table 4" w:uiPriority="49"/>
+    <w:lsdException w:name="Grid Table 5 Dark" w:uiPriority="50"/>
+    <w:lsdException w:name="Grid Table 6 Colorful" w:uiPriority="51"/>
+    <w:lsdException w:name="Grid Table 7 Colorful" w:uiPriority="52"/>
+    <w:lsdException w:name="Grid Table 1 Light Accent 1" w:uiPriority="46"/>
+    <w:lsdException w:name="Grid Table 2 Accent 1" w:uiPriority="47"/>
+    <w:lsdException w:name="Grid Table 3 Accent 1" w:uiPriority="48"/>
+    <w:lsdException w:name="Grid Table 4 Accent 1" w:uiPriority="49"/>
+    <w:lsdException w:name="Grid Table 5 Dark Accent 1" w:uiPriority="50"/>
+    <w:lsdException w:name="Grid Table 6 Colorful Accent 1" w:uiPriority="51"/>
+    <w:lsdException w:name="Grid Table 7 Colorful Accent 1" w:uiPriority="52"/>
+    <w:lsdException w:name="Grid Table 1 Light Accent 2" w:uiPriority="46"/>
+    <w:lsdException w:name="Grid Table 2 Accent 2" w:uiPriority="47"/>
+    <w:lsdException w:name="Grid Table 3 Accent 2" w:uiPriority="48"/>
+    <w:lsdException w:name="Grid Table 4 Accent 2" w:uiPriority="49"/>
+    <w:lsdException w:name="Grid Table 5 Dark Accent 2" w:uiPriority="50"/>
+    <w:lsdException w:name="Grid Table 6 Colorful Accent 2" w:uiPriority="51"/>
+    <w:lsdException w:name="Grid Table 7 Colorful Accent 2" w:uiPriority="52"/>
+    <w:lsdException w:name="Grid Table 1 Light Accent 3" w:uiPriority="46"/>
+    <w:lsdException w:name="Grid Table 2 Accent 3" w:uiPriority="47"/>
+    <w:lsdException w:name="Grid Table 3 Accent 3" w:uiPriority="48"/>
+    <w:lsdException w:name="Grid Table 4 Accent 3" w:uiPriority="49"/>
+    <w:lsdException w:name="Grid Table 5 Dark Accent 3" w:uiPriority="50"/>
+    <w:lsdException w:name="Grid Table 6 Colorful Accent 3" w:uiPriority="51"/>
+    <w:lsdException w:name="Grid Table 7 Colorful Accent 3" w:uiPriority="52"/>
+    <w:lsdException w:name="Grid Table 1 Light Accent 4" w:uiPriority="46"/>
+    <w:lsdException w:name="Grid Table 2 Accent 4" w:uiPriority="47"/>
+    <w:lsdException w:name="Grid Table 3 Accent 4" w:uiPriority="48"/>
+    <w:lsdException w:name="Grid Table 4 Accent 4" w:uiPriority="49"/>
+    <w:lsdException w:name="Grid Table 5 Dark Accent 4" w:uiPriority="50"/>
+    <w:lsdException w:name="Grid Table 6 Colorful Accent 4" w:uiPriority="51"/>
+    <w:lsdException w:name="Grid Table 7 Colorful Accent 4" w:uiPriority="52"/>
+    <w:lsdException w:name="Grid Table 1 Light Accent 5" w:uiPriority="46"/>
+    <w:lsdException w:name="Grid Table 2 Accent 5" w:uiPriority="47"/>
+    <w:lsdException w:name="Grid Table 3 Accent 5" w:uiPriority="48"/>
+    <w:lsdException w:name="Grid Table 4 Accent 5" w:uiPriority="49"/>
+    <w:lsdException w:name="Grid Table 5 Dark Accent 5" w:uiPriority="50"/>
+    <w:lsdException w:name="Grid Table 6 Colorful Accent 5" w:uiPriority="51"/>
+    <w:lsdException w:name="Grid Table 7 Colorful Accent 5" w:uiPriority="52"/>
+    <w:lsdException w:name="Grid Table 1 Light Accent 6" w:uiPriority="46"/>
+    <w:lsdException w:name="Grid Table 2 Accent 6" w:uiPriority="47"/>
+    <w:lsdException w:name="Grid Table 3 Accent 6" w:uiPriority="48"/>
+    <w:lsdException w:name="Grid Table 4 Accent 6" w:uiPriority="49"/>
+    <w:lsdException w:name="Grid Table 5 Dark Accent 6" w:uiPriority="50"/>
+    <w:lsdException w:name="Grid Table 6 Colorful Accent 6" w:uiPriority="51"/>
+    <w:lsdException w:name="Grid Table 7 Colorful Accent 6" w:uiPriority="52"/>
+    <w:lsdException w:name="List Table 1 Light" w:uiPriority="46"/>
+    <w:lsdException w:name="List Table 2" w:uiPriority="47"/>
+    <w:lsdException w:name="List Table 3" w:uiPriority="48"/>
+    <w:lsdException w:name="List Table 4" w:uiPriority="49"/>
+    <w:lsdException w:name="List Table 5 Dark" w:uiPriority="50"/>
+    <w:lsdException w:name="List Table 6 Colorful" w:uiPriority="51"/>
+    <w:lsdException w:name="List Table 7 Colorful" w:uiPriority="52"/>
+    <w:lsdException w:name="List Table 1 Light Accent 1" w:uiPriority="46"/>
+    <w:lsdException w:name="List Table 2 Accent 1" w:uiPriority="47"/>
+    <w:lsdException w:name="List Table 3 Accent 1" w:uiPriority="48"/>
+    <w:lsdException w:name="List Table 4 Accent 1" w:uiPriority="49"/>
+    <w:lsdException w:name="List Table 5 Dark Accent 1" w:uiPriority="50"/>
+    <w:lsdException w:name="List Table 6 Colorful Accent 1" w:uiPriority="51"/>
+    <w:lsdException w:name="List Table 7 Colorful Accent 1" w:uiPriority="52"/>
+    <w:lsdException w:name="List Table 1 Light Accent 2" w:uiPriority="46"/>
+    <w:lsdException w:name="List Table 2 Accent 2" w:uiPriority="47"/>
+    <w:lsdException w:name="List Table 3 Accent 2" w:uiPriority="48"/>
+    <w:lsdException w:name="List Table 4 Accent 2" w:uiPriority="49"/>
+    <w:lsdException w:name="List Table 5 Dark Accent 2" w:uiPriority="50"/>
+    <w:lsdException w:name="List Table 6 Colorful Accent 2" w:uiPriority="51"/>
+    <w:lsdException w:name="List Table 7 Colorful Accent 2" w:uiPriority="52"/>
+    <w:lsdException w:name="List Table 1 Light Accent 3" w:uiPriority="46"/>
+    <w:lsdException w:name="List Table 2 Accent 3" w:uiPriority="47"/>
+    <w:lsdException w:name="List Table 3 Accent 3" w:uiPriority="48"/>
+    <w:lsdException w:name="List Table 4 Accent 3" w:uiPriority="49"/>
+    <w:lsdException w:name="List Table 5 Dark Accent 3" w:uiPriority="50"/>
+    <w:lsdException w:name="List Table 6 Colorful Accent 3" w:uiPriority="51"/>
+    <w:lsdException w:name="List Table 7 Colorful Accent 3" w:uiPriority="52"/>
+    <w:lsdException w:name="List Table 1 Light Accent 4" w:uiPriority="46"/>
+    <w:lsdException w:name="List Table 2 Accent 4" w:uiPriority="47"/>
+    <w:lsdException w:name="List Table 3 Accent 4" w:uiPriority="48"/>
+    <w:lsdException w:name="List Table 4 Accent 4" w:uiPriority="49"/>
+    <w:lsdException w:name="List Table 5 Dark Accent 4" w:uiPriority="50"/>
+    <w:lsdException w:name="List Table 6 Colorful Accent 4" w:uiPriority="51"/>
+    <w:lsdException w:name="List Table 7 Colorful Accent 4" w:uiPriority="52"/>
+    <w:lsdException w:name="List Table 1 Light Accent 5" w:uiPriority="46"/>
+    <w:lsdException w:name="List Table 2 Accent 5" w:uiPriority="47"/>
+    <w:lsdException w:name="List Table 3 Accent 5" w:uiPriority="48"/>
+    <w:lsdException w:name="List Table 4 Accent 5" w:uiPriority="49"/>
+    <w:lsdException w:name="List Table 5 Dark Accent 5" w:uiPriority="50"/>
+    <w:lsdException w:name="List Table 6 Colorful Accent 5" w:uiPriority="51"/>
+    <w:lsdException w:name="List Table 7 Colorful Accent 5" w:uiPriority="52"/>
+    <w:lsdException w:name="List Table 1 Light Accent 6" w:uiPriority="46"/>
+    <w:lsdException w:name="List Table 2 Accent 6" w:uiPriority="47"/>
+    <w:lsdException w:name="List Table 3 Accent 6" w:uiPriority="48"/>
+    <w:lsdException w:name="List Table 4 Accent 6" w:uiPriority="49"/>
+    <w:lsdException w:name="List Table 5 Dark Accent 6" w:uiPriority="50"/>
+    <w:lsdException w:name="List Table 6 Colorful Accent 6" w:uiPriority="51"/>
+    <w:lsdException w:name="List Table 7 Colorful Accent 6" w:uiPriority="52"/>
+    <w:lsdException w:name="Mention" w:semiHidden="1" w:unhideWhenUsed="1"/>
+    <w:lsdException w:name="Smart Hyperlink" w:semiHidden="1" w:unhideWhenUsed="1"/>
+    <w:lsdException w:name="Hashtag" w:semiHidden="1" w:unhideWhenUsed="1"/>
+    <w:lsdException w:name="Unresolved Mention" w:semiHidden="1" w:unhideWhenUsed="1"/>
+  </w:latentStyles>
+  <w:style w:type="paragraph" w:default="1" w:styleId="Normal">
+    <w:name w:val="Normal"/>
+    <w:qFormat/>
+  </w:style>
+  <w:style w:type="character" w:default="1" w:styleId="Tipodeletrapredefinidodopargrafo">
+    <w:name w:val="Default Paragraph Font"/>
+    <w:uiPriority w:val="1"/>
+    <w:semiHidden/>
+    <w:unhideWhenUsed/>
+  </w:style>
+  <w:style w:type="table" w:default="1" w:styleId="Tabelanormal">
+    <w:name w:val="Normal Table"/>
+    <w:uiPriority w:val="99"/>
+    <w:semiHidden/>
+    <w:unhideWhenUsed/>
+    <w:tblPr>
+      <w:tblInd w:w="0" w:type="dxa"/>
+      <w:tblCellMar>
+        <w:top w:w="0" w:type="dxa"/>
+        <w:left w:w="108" w:type="dxa"/>
+        <w:bottom w:w="0" w:type="dxa"/>
+        <w:right w:w="108" w:type="dxa"/>
+      </w:tblCellMar>
+    </w:tblPr>
+  </w:style>
+  <w:style w:type="numbering" w:default="1" w:styleId="Semlista">
+    <w:name w:val="No List"/>
+    <w:uiPriority w:val="99"/>
+    <w:semiHidden/>
+    <w:unhideWhenUsed/>
+  </w:style>
+  <w:style w:type="character" w:styleId="TextodoMarcadordePosio">
+    <w:name w:val="Placeholder Text"/>
+    <w:basedOn w:val="Tipodeletrapredefinidodopargrafo"/>
+    <w:uiPriority w:val="99"/>
+    <w:semiHidden/>
+    <w:rsid w:val="00677FDF"/>
+    <w:rPr>
+      <w:color w:val="808080"/>
+    </w:rPr>
+  </w:style>
+</w:styles>
+</file>
+
+<file path=word/glossary/webSettings.xml><?xml version="1.0" encoding="utf-8"?>
+<w:webSettings xmlns:mc="http://schemas.openxmlformats.org/markup-compatibility/2006" xmlns:r="http://schemas.openxmlformats.org/officeDocument/2006/relationships" xmlns:w="http://schemas.openxmlformats.org/wordprocessingml/2006/main" xmlns:w14="http://schemas.microsoft.com/office/word/2010/wordml" xmlns:w15="http://schemas.microsoft.com/office/word/2012/wordml" xmlns:w16se="http://schemas.microsoft.com/office/word/2015/wordml/symex" mc:Ignorable="w14 w15 w16se">
+  <w:optimizeForBrowser/>
+  <w:allowPNG/>
+</w:webSettings>
 </file>
 
 <file path=word/theme/theme1.xml><?xml version="1.0" encoding="utf-8"?>
@@ -2568,7 +3679,7 @@
 </file>
 
 <file path=customXml/itemProps1.xml><?xml version="1.0" encoding="utf-8"?>
-<ds:datastoreItem xmlns:ds="http://schemas.openxmlformats.org/officeDocument/2006/customXml" ds:itemID="{776F397A-B236-4337-9E97-8CBB7D9FE9F8}">
+<ds:datastoreItem xmlns:ds="http://schemas.openxmlformats.org/officeDocument/2006/customXml" ds:itemID="{00A4375A-7C49-4DA3-B47B-24DE78A90A2A}">
   <ds:schemaRefs>
     <ds:schemaRef ds:uri="http://schemas.openxmlformats.org/officeDocument/2006/bibliography"/>
   </ds:schemaRefs>

</xml_diff>

<commit_message>
Relatório, remoção de lixo, métricas do P2
</commit_message>
<xml_diff>
--- a/T001.docx
+++ b/T001.docx
@@ -1,6 +1,6 @@
 
 <file path=word/document.xml><?xml version="1.0" encoding="utf-8"?>
-<w:document xmlns:wpc="http://schemas.microsoft.com/office/word/2010/wordprocessingCanvas" xmlns:cx="http://schemas.microsoft.com/office/drawing/2014/chartex" xmlns:cx1="http://schemas.microsoft.com/office/drawing/2015/9/8/chartex" xmlns:cx2="http://schemas.microsoft.com/office/drawing/2015/10/21/chartex" xmlns:cx3="http://schemas.microsoft.com/office/drawing/2016/5/9/chartex" xmlns:cx4="http://schemas.microsoft.com/office/drawing/2016/5/10/chartex" xmlns:cx5="http://schemas.microsoft.com/office/drawing/2016/5/11/chartex" xmlns:cx6="http://schemas.microsoft.com/office/drawing/2016/5/12/chartex" xmlns:cx7="http://schemas.microsoft.com/office/drawing/2016/5/13/chartex" xmlns:cx8="http://schemas.microsoft.com/office/drawing/2016/5/14/chartex" xmlns:mc="http://schemas.openxmlformats.org/markup-compatibility/2006" xmlns:aink="http://schemas.microsoft.com/office/drawing/2016/ink" xmlns:am3d="http://schemas.microsoft.com/office/drawing/2017/model3d" xmlns:o="urn:schemas-microsoft-com:office:office" xmlns:r="http://schemas.openxmlformats.org/officeDocument/2006/relationships" xmlns:m="http://schemas.openxmlformats.org/officeDocument/2006/math" xmlns:v="urn:schemas-microsoft-com:vml" xmlns:wp14="http://schemas.microsoft.com/office/word/2010/wordprocessingDrawing" xmlns:wp="http://schemas.openxmlformats.org/drawingml/2006/wordprocessingDrawing" xmlns:w10="urn:schemas-microsoft-com:office:word" xmlns:w="http://schemas.openxmlformats.org/wordprocessingml/2006/main" xmlns:w14="http://schemas.microsoft.com/office/word/2010/wordml" xmlns:w15="http://schemas.microsoft.com/office/word/2012/wordml" xmlns:w16se="http://schemas.microsoft.com/office/word/2015/wordml/symex" xmlns:wpg="http://schemas.microsoft.com/office/word/2010/wordprocessingGroup" xmlns:wpi="http://schemas.microsoft.com/office/word/2010/wordprocessingInk" xmlns:wne="http://schemas.microsoft.com/office/word/2006/wordml" xmlns:wps="http://schemas.microsoft.com/office/word/2010/wordprocessingShape" mc:Ignorable="w14 w15 w16se wp14">
+<w:document xmlns:wpc="http://schemas.microsoft.com/office/word/2010/wordprocessingCanvas" xmlns:cx="http://schemas.microsoft.com/office/drawing/2014/chartex" xmlns:cx1="http://schemas.microsoft.com/office/drawing/2015/9/8/chartex" xmlns:cx2="http://schemas.microsoft.com/office/drawing/2015/10/21/chartex" xmlns:cx3="http://schemas.microsoft.com/office/drawing/2016/5/9/chartex" xmlns:cx4="http://schemas.microsoft.com/office/drawing/2016/5/10/chartex" xmlns:cx5="http://schemas.microsoft.com/office/drawing/2016/5/11/chartex" xmlns:cx6="http://schemas.microsoft.com/office/drawing/2016/5/12/chartex" xmlns:cx7="http://schemas.microsoft.com/office/drawing/2016/5/13/chartex" xmlns:cx8="http://schemas.microsoft.com/office/drawing/2016/5/14/chartex" xmlns:mc="http://schemas.openxmlformats.org/markup-compatibility/2006" xmlns:aink="http://schemas.microsoft.com/office/drawing/2016/ink" xmlns:am3d="http://schemas.microsoft.com/office/drawing/2017/model3d" xmlns:o="urn:schemas-microsoft-com:office:office" xmlns:r="http://schemas.openxmlformats.org/officeDocument/2006/relationships" xmlns:m="http://schemas.openxmlformats.org/officeDocument/2006/math" xmlns:v="urn:schemas-microsoft-com:vml" xmlns:wp14="http://schemas.microsoft.com/office/word/2010/wordprocessingDrawing" xmlns:wp="http://schemas.openxmlformats.org/drawingml/2006/wordprocessingDrawing" xmlns:w10="urn:schemas-microsoft-com:office:word" xmlns:w="http://schemas.openxmlformats.org/wordprocessingml/2006/main" xmlns:w14="http://schemas.microsoft.com/office/word/2010/wordml" xmlns:w15="http://schemas.microsoft.com/office/word/2012/wordml" xmlns:w16cid="http://schemas.microsoft.com/office/word/2016/wordml/cid" xmlns:w16se="http://schemas.microsoft.com/office/word/2015/wordml/symex" xmlns:wpg="http://schemas.microsoft.com/office/word/2010/wordprocessingGroup" xmlns:wpi="http://schemas.microsoft.com/office/word/2010/wordprocessingInk" xmlns:wne="http://schemas.microsoft.com/office/word/2006/wordml" xmlns:wps="http://schemas.microsoft.com/office/word/2010/wordprocessingShape" mc:Ignorable="w14 w15 w16se w16cid wp14">
   <w:body>
     <w:p>
       <w:pPr>
@@ -206,7 +206,16 @@
         <w:rPr>
           <w:b/>
         </w:rPr>
-        <w:t xml:space="preserve"> e </w:t>
+        <w:t xml:space="preserve"> </w:t>
+      </w:r>
+      <w:r>
+        <w:t>e</w:t>
+      </w:r>
+      <w:r>
+        <w:rPr>
+          <w:b/>
+        </w:rPr>
+        <w:t xml:space="preserve"> </w:t>
       </w:r>
       <w:r>
         <w:rPr>
@@ -532,50 +541,370 @@
     </w:p>
     <w:p>
       <w:r>
-        <w:t>[método A vs</w:t>
+        <w:t>U</w:t>
+      </w:r>
+      <w:r>
+        <w:t xml:space="preserve">tilizámos como métodos de regressão </w:t>
+      </w:r>
+      <w:proofErr w:type="spellStart"/>
+      <w:r>
+        <w:rPr>
+          <w:b/>
+        </w:rPr>
+        <w:t>kernel</w:t>
+      </w:r>
+      <w:proofErr w:type="spellEnd"/>
+      <w:r>
+        <w:rPr>
+          <w:b/>
+        </w:rPr>
+        <w:t xml:space="preserve"> </w:t>
+      </w:r>
+      <w:proofErr w:type="spellStart"/>
+      <w:r>
+        <w:rPr>
+          <w:b/>
+        </w:rPr>
+        <w:t>ridge</w:t>
+      </w:r>
+      <w:proofErr w:type="spellEnd"/>
+      <w:r>
+        <w:rPr>
+          <w:b/>
+        </w:rPr>
+        <w:t xml:space="preserve"> </w:t>
+      </w:r>
+      <w:proofErr w:type="spellStart"/>
+      <w:r>
+        <w:rPr>
+          <w:b/>
+        </w:rPr>
+        <w:t>regression</w:t>
+      </w:r>
+      <w:proofErr w:type="spellEnd"/>
+      <w:r>
+        <w:rPr>
+          <w:b/>
+        </w:rPr>
+        <w:t xml:space="preserve"> </w:t>
+      </w:r>
+      <w:r>
+        <w:t xml:space="preserve">e </w:t>
+      </w:r>
+      <w:r>
+        <w:rPr>
+          <w:b/>
+        </w:rPr>
+        <w:t>máquina de vetores de suporte (SVR)</w:t>
       </w:r>
       <w:r>
         <w:t>.</w:t>
       </w:r>
       <w:r>
-        <w:t xml:space="preserve"> B; afinação de parâmetros]</w:t>
+        <w:rPr>
+          <w:b/>
+        </w:rPr>
+        <w:t xml:space="preserve"> </w:t>
+      </w:r>
+      <w:r>
+        <w:t xml:space="preserve">Ambos estes métodos aprendem funções não-lineares através do </w:t>
+      </w:r>
+      <w:proofErr w:type="spellStart"/>
+      <w:r>
+        <w:rPr>
+          <w:i/>
+        </w:rPr>
+        <w:t>kernel</w:t>
+      </w:r>
+      <w:proofErr w:type="spellEnd"/>
+      <w:r>
+        <w:rPr>
+          <w:i/>
+        </w:rPr>
+        <w:t xml:space="preserve"> </w:t>
+      </w:r>
+      <w:proofErr w:type="spellStart"/>
+      <w:r>
+        <w:rPr>
+          <w:i/>
+        </w:rPr>
+        <w:t>trick</w:t>
+      </w:r>
+      <w:proofErr w:type="spellEnd"/>
+      <w:r>
+        <w:rPr>
+          <w:i/>
+        </w:rPr>
+        <w:t xml:space="preserve">, </w:t>
+      </w:r>
+      <w:r>
+        <w:t>provando-se adequados aos conjuntos de dados em análise.</w:t>
+      </w:r>
+      <w:r>
+        <w:t xml:space="preserve"> Para ambos os métodos, foi utilizado como </w:t>
+      </w:r>
+      <w:proofErr w:type="spellStart"/>
+      <w:r>
+        <w:rPr>
+          <w:i/>
+        </w:rPr>
+        <w:t>kernel</w:t>
+      </w:r>
+      <w:proofErr w:type="spellEnd"/>
+      <w:r>
+        <w:rPr>
+          <w:i/>
+        </w:rPr>
+        <w:t xml:space="preserve"> </w:t>
+      </w:r>
+      <w:r>
+        <w:rPr>
+          <w:b/>
+        </w:rPr>
+        <w:t>função de base radial (RBF)</w:t>
+      </w:r>
+      <w:r>
+        <w:t>.</w:t>
       </w:r>
     </w:p>
     <w:p>
-      <w:r>
-        <w:t>…</w:t>
+      <w:pPr>
+        <w:pStyle w:val="sub-titulo1"/>
+      </w:pPr>
+      <w:r>
+        <w:t>Afinação de parâmetros</w:t>
       </w:r>
     </w:p>
     <w:p>
       <w:pPr>
-        <w:pStyle w:val="Titulo1"/>
-      </w:pPr>
-      <w:r>
-        <w:t>P3 – Aprendizagem por Reforço</w:t>
+        <w:spacing w:after="0"/>
+      </w:pPr>
+      <w:r>
+        <w:t xml:space="preserve">Para determinar </w:t>
+      </w:r>
+      <w:r>
+        <w:t xml:space="preserve">a melhor combinação de parâmetros a aplicar aos métodos de regressão, foi efetuado um conjunto de testes com </w:t>
+      </w:r>
+      <w:r>
+        <w:rPr>
+          <w:i/>
+        </w:rPr>
+        <w:t xml:space="preserve">cross </w:t>
+      </w:r>
+      <w:proofErr w:type="spellStart"/>
+      <w:r>
+        <w:rPr>
+          <w:i/>
+        </w:rPr>
+        <w:t>validation</w:t>
+      </w:r>
+      <w:proofErr w:type="spellEnd"/>
+      <w:r>
+        <w:rPr>
+          <w:i/>
+        </w:rPr>
+        <w:t xml:space="preserve"> (5-fold)</w:t>
+      </w:r>
+      <w:r>
+        <w:t xml:space="preserve"> para vários valores de parâmetros, utilizando a ferramenta </w:t>
+      </w:r>
+      <w:proofErr w:type="spellStart"/>
+      <w:r>
+        <w:rPr>
+          <w:i/>
+        </w:rPr>
+        <w:t>GridSearchCV</w:t>
+      </w:r>
+      <w:proofErr w:type="spellEnd"/>
+      <w:r>
+        <w:rPr>
+          <w:i/>
+        </w:rPr>
+        <w:t xml:space="preserve">. </w:t>
+      </w:r>
+      <w:r>
+        <w:t xml:space="preserve">O melhor estimador foi escolhido </w:t>
+      </w:r>
+      <w:r>
+        <w:t xml:space="preserve">por comparação do </w:t>
+      </w:r>
+      <w:r>
+        <w:rPr>
+          <w:b/>
+        </w:rPr>
+        <w:t xml:space="preserve">erro quadrático médio </w:t>
+      </w:r>
+      <w:r>
+        <w:t xml:space="preserve">para a </w:t>
+      </w:r>
+      <w:r>
+        <w:rPr>
+          <w:i/>
+        </w:rPr>
+        <w:t xml:space="preserve">cross </w:t>
+      </w:r>
+      <w:proofErr w:type="spellStart"/>
+      <w:r>
+        <w:rPr>
+          <w:i/>
+        </w:rPr>
+        <w:t>validation</w:t>
+      </w:r>
+      <w:proofErr w:type="spellEnd"/>
+      <w:r>
+        <w:rPr>
+          <w:i/>
+        </w:rPr>
+        <w:t xml:space="preserve"> </w:t>
+      </w:r>
+      <w:r>
+        <w:t>efetuada.</w:t>
       </w:r>
     </w:p>
     <w:p>
       <w:pPr>
-        <w:pStyle w:val="sub-titulo1"/>
-      </w:pPr>
-      <w:r>
-        <w:t>Ambiente</w:t>
-      </w:r>
-      <w:r>
-        <w:t xml:space="preserve"> 1</w:t>
+        <w:spacing w:after="0"/>
+        <w:rPr>
+          <w:i/>
+        </w:rPr>
+      </w:pPr>
+      <w:r>
+        <w:t xml:space="preserve">Para </w:t>
+      </w:r>
+      <w:proofErr w:type="spellStart"/>
+      <w:r>
+        <w:rPr>
+          <w:i/>
+        </w:rPr>
+        <w:t>kernel</w:t>
+      </w:r>
+      <w:proofErr w:type="spellEnd"/>
+      <w:r>
+        <w:rPr>
+          <w:i/>
+        </w:rPr>
+        <w:t xml:space="preserve"> </w:t>
+      </w:r>
+      <w:proofErr w:type="spellStart"/>
+      <w:r>
+        <w:rPr>
+          <w:i/>
+        </w:rPr>
+        <w:t>ridge</w:t>
+      </w:r>
+      <w:proofErr w:type="spellEnd"/>
+      <w:r>
+        <w:rPr>
+          <w:i/>
+        </w:rPr>
+        <w:t xml:space="preserve"> </w:t>
+      </w:r>
+      <w:r>
+        <w:t xml:space="preserve">foram testados os parâmetros </w:t>
+      </w:r>
+      <w:proofErr w:type="spellStart"/>
+      <w:r>
+        <w:rPr>
+          <w:i/>
+        </w:rPr>
+        <w:t>alpha</w:t>
+      </w:r>
+      <w:proofErr w:type="spellEnd"/>
+      <w:r>
+        <w:rPr>
+          <w:i/>
+        </w:rPr>
+        <w:t xml:space="preserve"> </w:t>
+      </w:r>
+      <w:r>
+        <w:t xml:space="preserve">e </w:t>
+      </w:r>
+      <w:proofErr w:type="spellStart"/>
+      <w:r>
+        <w:rPr>
+          <w:i/>
+        </w:rPr>
+        <w:t>gamma</w:t>
+      </w:r>
+      <w:proofErr w:type="spellEnd"/>
+      <w:r>
+        <w:rPr>
+          <w:i/>
+        </w:rPr>
+        <w:t xml:space="preserve">. </w:t>
+      </w:r>
+      <w:r>
+        <w:t xml:space="preserve">Para SVR testou-se </w:t>
+      </w:r>
+      <w:r>
+        <w:rPr>
+          <w:i/>
+        </w:rPr>
+        <w:t xml:space="preserve">C </w:t>
+      </w:r>
+      <w:r>
+        <w:t xml:space="preserve">e </w:t>
+      </w:r>
+      <w:proofErr w:type="spellStart"/>
+      <w:r>
+        <w:rPr>
+          <w:i/>
+        </w:rPr>
+        <w:t>gamma</w:t>
+      </w:r>
+      <w:proofErr w:type="spellEnd"/>
+      <w:r>
+        <w:rPr>
+          <w:i/>
+        </w:rPr>
+        <w:t>.</w:t>
       </w:r>
     </w:p>
     <w:p>
       <w:pPr>
-        <w:pStyle w:val="sub-subtitulo1"/>
-      </w:pPr>
-      <w:r>
-        <w:t>Represe</w:t>
-      </w:r>
+        <w:spacing w:after="0"/>
+        <w:rPr>
+          <w:i/>
+        </w:rPr>
+      </w:pPr>
       <w:bookmarkStart w:id="0" w:name="_GoBack"/>
       <w:bookmarkEnd w:id="0"/>
-      <w:r>
-        <w:t>ntação</w:t>
+    </w:p>
+    <w:p>
+      <w:pPr>
+        <w:pStyle w:val="sub-titulo1"/>
+      </w:pPr>
+      <w:r>
+        <w:t>Comparação de resultados</w:t>
+      </w:r>
+    </w:p>
+    <w:p/>
+    <w:p>
+      <w:pPr>
+        <w:pStyle w:val="Titulo1"/>
+      </w:pPr>
+      <w:r>
+        <w:t>P3 – Aprendizagem por Reforço</w:t>
+      </w:r>
+    </w:p>
+    <w:p>
+      <w:pPr>
+        <w:pStyle w:val="sub-titulo1"/>
+      </w:pPr>
+      <w:r>
+        <w:t>Ambiente</w:t>
+      </w:r>
+      <w:r>
+        <w:t xml:space="preserve"> 1</w:t>
+      </w:r>
+    </w:p>
+    <w:p>
+      <w:pPr>
+        <w:pStyle w:val="sub-subtitulo1"/>
+      </w:pPr>
+      <w:r>
+        <w:lastRenderedPageBreak/>
+        <w:t>Representação</w:t>
       </w:r>
       <w:r>
         <w:t xml:space="preserve"> </w:t>
@@ -1004,7 +1333,6 @@
         <w:keepLines/>
       </w:pPr>
       <w:r>
-        <w:lastRenderedPageBreak/>
         <w:t>Movimento do Agente</w:t>
       </w:r>
     </w:p>
@@ -1240,7 +1568,7 @@
     </w:p>
     <w:tbl>
       <w:tblPr>
-        <w:tblStyle w:val="Tabelacomgrelha"/>
+        <w:tblStyle w:val="TabelacomGrelha"/>
         <w:tblW w:w="0" w:type="auto"/>
         <w:tblLook w:val="04A0" w:firstRow="1" w:lastRow="0" w:firstColumn="1" w:lastColumn="0" w:noHBand="0" w:noVBand="1"/>
       </w:tblPr>
@@ -2179,7 +2507,7 @@
     </w:p>
     <w:tbl>
       <w:tblPr>
-        <w:tblStyle w:val="Tabelacomgrelha"/>
+        <w:tblStyle w:val="TabelacomGrelha"/>
         <w:tblW w:w="0" w:type="auto"/>
         <w:tblLook w:val="04A0" w:firstRow="1" w:lastRow="0" w:firstColumn="1" w:lastColumn="0" w:noHBand="0" w:noVBand="1"/>
       </w:tblPr>
@@ -2552,7 +2880,7 @@
 </file>
 
 <file path=word/endnotes.xml><?xml version="1.0" encoding="utf-8"?>
-<w:endnotes xmlns:wpc="http://schemas.microsoft.com/office/word/2010/wordprocessingCanvas" xmlns:cx="http://schemas.microsoft.com/office/drawing/2014/chartex" xmlns:cx1="http://schemas.microsoft.com/office/drawing/2015/9/8/chartex" xmlns:cx2="http://schemas.microsoft.com/office/drawing/2015/10/21/chartex" xmlns:cx3="http://schemas.microsoft.com/office/drawing/2016/5/9/chartex" xmlns:cx4="http://schemas.microsoft.com/office/drawing/2016/5/10/chartex" xmlns:cx5="http://schemas.microsoft.com/office/drawing/2016/5/11/chartex" xmlns:cx6="http://schemas.microsoft.com/office/drawing/2016/5/12/chartex" xmlns:cx7="http://schemas.microsoft.com/office/drawing/2016/5/13/chartex" xmlns:cx8="http://schemas.microsoft.com/office/drawing/2016/5/14/chartex" xmlns:mc="http://schemas.openxmlformats.org/markup-compatibility/2006" xmlns:aink="http://schemas.microsoft.com/office/drawing/2016/ink" xmlns:am3d="http://schemas.microsoft.com/office/drawing/2017/model3d" xmlns:o="urn:schemas-microsoft-com:office:office" xmlns:r="http://schemas.openxmlformats.org/officeDocument/2006/relationships" xmlns:m="http://schemas.openxmlformats.org/officeDocument/2006/math" xmlns:v="urn:schemas-microsoft-com:vml" xmlns:wp14="http://schemas.microsoft.com/office/word/2010/wordprocessingDrawing" xmlns:wp="http://schemas.openxmlformats.org/drawingml/2006/wordprocessingDrawing" xmlns:w10="urn:schemas-microsoft-com:office:word" xmlns:w="http://schemas.openxmlformats.org/wordprocessingml/2006/main" xmlns:w14="http://schemas.microsoft.com/office/word/2010/wordml" xmlns:w15="http://schemas.microsoft.com/office/word/2012/wordml" xmlns:w16se="http://schemas.microsoft.com/office/word/2015/wordml/symex" xmlns:wpg="http://schemas.microsoft.com/office/word/2010/wordprocessingGroup" xmlns:wpi="http://schemas.microsoft.com/office/word/2010/wordprocessingInk" xmlns:wne="http://schemas.microsoft.com/office/word/2006/wordml" xmlns:wps="http://schemas.microsoft.com/office/word/2010/wordprocessingShape" mc:Ignorable="w14 w15 w16se wp14">
+<w:endnotes xmlns:wpc="http://schemas.microsoft.com/office/word/2010/wordprocessingCanvas" xmlns:cx="http://schemas.microsoft.com/office/drawing/2014/chartex" xmlns:cx1="http://schemas.microsoft.com/office/drawing/2015/9/8/chartex" xmlns:cx2="http://schemas.microsoft.com/office/drawing/2015/10/21/chartex" xmlns:cx3="http://schemas.microsoft.com/office/drawing/2016/5/9/chartex" xmlns:cx4="http://schemas.microsoft.com/office/drawing/2016/5/10/chartex" xmlns:cx5="http://schemas.microsoft.com/office/drawing/2016/5/11/chartex" xmlns:cx6="http://schemas.microsoft.com/office/drawing/2016/5/12/chartex" xmlns:cx7="http://schemas.microsoft.com/office/drawing/2016/5/13/chartex" xmlns:cx8="http://schemas.microsoft.com/office/drawing/2016/5/14/chartex" xmlns:mc="http://schemas.openxmlformats.org/markup-compatibility/2006" xmlns:aink="http://schemas.microsoft.com/office/drawing/2016/ink" xmlns:am3d="http://schemas.microsoft.com/office/drawing/2017/model3d" xmlns:o="urn:schemas-microsoft-com:office:office" xmlns:r="http://schemas.openxmlformats.org/officeDocument/2006/relationships" xmlns:m="http://schemas.openxmlformats.org/officeDocument/2006/math" xmlns:v="urn:schemas-microsoft-com:vml" xmlns:wp14="http://schemas.microsoft.com/office/word/2010/wordprocessingDrawing" xmlns:wp="http://schemas.openxmlformats.org/drawingml/2006/wordprocessingDrawing" xmlns:w10="urn:schemas-microsoft-com:office:word" xmlns:w="http://schemas.openxmlformats.org/wordprocessingml/2006/main" xmlns:w14="http://schemas.microsoft.com/office/word/2010/wordml" xmlns:w15="http://schemas.microsoft.com/office/word/2012/wordml" xmlns:w16cid="http://schemas.microsoft.com/office/word/2016/wordml/cid" xmlns:w16se="http://schemas.microsoft.com/office/word/2015/wordml/symex" xmlns:wpg="http://schemas.microsoft.com/office/word/2010/wordprocessingGroup" xmlns:wpi="http://schemas.microsoft.com/office/word/2010/wordprocessingInk" xmlns:wne="http://schemas.microsoft.com/office/word/2006/wordml" xmlns:wps="http://schemas.microsoft.com/office/word/2010/wordprocessingShape" mc:Ignorable="w14 w15 w16se w16cid wp14">
   <w:endnote w:type="separator" w:id="-1">
     <w:p>
       <w:pPr>
@@ -2577,7 +2905,7 @@
 </file>
 
 <file path=word/footer1.xml><?xml version="1.0" encoding="utf-8"?>
-<w:ftr xmlns:wpc="http://schemas.microsoft.com/office/word/2010/wordprocessingCanvas" xmlns:cx="http://schemas.microsoft.com/office/drawing/2014/chartex" xmlns:cx1="http://schemas.microsoft.com/office/drawing/2015/9/8/chartex" xmlns:cx2="http://schemas.microsoft.com/office/drawing/2015/10/21/chartex" xmlns:cx3="http://schemas.microsoft.com/office/drawing/2016/5/9/chartex" xmlns:cx4="http://schemas.microsoft.com/office/drawing/2016/5/10/chartex" xmlns:cx5="http://schemas.microsoft.com/office/drawing/2016/5/11/chartex" xmlns:cx6="http://schemas.microsoft.com/office/drawing/2016/5/12/chartex" xmlns:cx7="http://schemas.microsoft.com/office/drawing/2016/5/13/chartex" xmlns:cx8="http://schemas.microsoft.com/office/drawing/2016/5/14/chartex" xmlns:mc="http://schemas.openxmlformats.org/markup-compatibility/2006" xmlns:aink="http://schemas.microsoft.com/office/drawing/2016/ink" xmlns:am3d="http://schemas.microsoft.com/office/drawing/2017/model3d" xmlns:o="urn:schemas-microsoft-com:office:office" xmlns:r="http://schemas.openxmlformats.org/officeDocument/2006/relationships" xmlns:m="http://schemas.openxmlformats.org/officeDocument/2006/math" xmlns:v="urn:schemas-microsoft-com:vml" xmlns:wp14="http://schemas.microsoft.com/office/word/2010/wordprocessingDrawing" xmlns:wp="http://schemas.openxmlformats.org/drawingml/2006/wordprocessingDrawing" xmlns:w10="urn:schemas-microsoft-com:office:word" xmlns:w="http://schemas.openxmlformats.org/wordprocessingml/2006/main" xmlns:w14="http://schemas.microsoft.com/office/word/2010/wordml" xmlns:w15="http://schemas.microsoft.com/office/word/2012/wordml" xmlns:w16se="http://schemas.microsoft.com/office/word/2015/wordml/symex" xmlns:wpg="http://schemas.microsoft.com/office/word/2010/wordprocessingGroup" xmlns:wpi="http://schemas.microsoft.com/office/word/2010/wordprocessingInk" xmlns:wne="http://schemas.microsoft.com/office/word/2006/wordml" xmlns:wps="http://schemas.microsoft.com/office/word/2010/wordprocessingShape" mc:Ignorable="w14 w15 w16se wp14">
+<w:ftr xmlns:wpc="http://schemas.microsoft.com/office/word/2010/wordprocessingCanvas" xmlns:cx="http://schemas.microsoft.com/office/drawing/2014/chartex" xmlns:cx1="http://schemas.microsoft.com/office/drawing/2015/9/8/chartex" xmlns:cx2="http://schemas.microsoft.com/office/drawing/2015/10/21/chartex" xmlns:cx3="http://schemas.microsoft.com/office/drawing/2016/5/9/chartex" xmlns:cx4="http://schemas.microsoft.com/office/drawing/2016/5/10/chartex" xmlns:cx5="http://schemas.microsoft.com/office/drawing/2016/5/11/chartex" xmlns:cx6="http://schemas.microsoft.com/office/drawing/2016/5/12/chartex" xmlns:cx7="http://schemas.microsoft.com/office/drawing/2016/5/13/chartex" xmlns:cx8="http://schemas.microsoft.com/office/drawing/2016/5/14/chartex" xmlns:mc="http://schemas.openxmlformats.org/markup-compatibility/2006" xmlns:aink="http://schemas.microsoft.com/office/drawing/2016/ink" xmlns:am3d="http://schemas.microsoft.com/office/drawing/2017/model3d" xmlns:o="urn:schemas-microsoft-com:office:office" xmlns:r="http://schemas.openxmlformats.org/officeDocument/2006/relationships" xmlns:m="http://schemas.openxmlformats.org/officeDocument/2006/math" xmlns:v="urn:schemas-microsoft-com:vml" xmlns:wp14="http://schemas.microsoft.com/office/word/2010/wordprocessingDrawing" xmlns:wp="http://schemas.openxmlformats.org/drawingml/2006/wordprocessingDrawing" xmlns:w10="urn:schemas-microsoft-com:office:word" xmlns:w="http://schemas.openxmlformats.org/wordprocessingml/2006/main" xmlns:w14="http://schemas.microsoft.com/office/word/2010/wordml" xmlns:w15="http://schemas.microsoft.com/office/word/2012/wordml" xmlns:w16cid="http://schemas.microsoft.com/office/word/2016/wordml/cid" xmlns:w16se="http://schemas.microsoft.com/office/word/2015/wordml/symex" xmlns:wpg="http://schemas.microsoft.com/office/word/2010/wordprocessingGroup" xmlns:wpi="http://schemas.microsoft.com/office/word/2010/wordprocessingInk" xmlns:wne="http://schemas.microsoft.com/office/word/2006/wordml" xmlns:wps="http://schemas.microsoft.com/office/word/2010/wordprocessingShape" mc:Ignorable="w14 w15 w16se w16cid wp14">
   <w:p>
     <w:pPr>
       <w:pStyle w:val="Rodap"/>
@@ -2591,7 +2919,6 @@
           <w:docPartUnique/>
         </w:docPartObj>
       </w:sdtPr>
-      <w:sdtEndPr/>
       <w:sdtContent>
         <w:r>
           <w:fldChar w:fldCharType="begin"/>
@@ -2618,7 +2945,7 @@
 </file>
 
 <file path=word/footer2.xml><?xml version="1.0" encoding="utf-8"?>
-<w:ftr xmlns:wpc="http://schemas.microsoft.com/office/word/2010/wordprocessingCanvas" xmlns:cx="http://schemas.microsoft.com/office/drawing/2014/chartex" xmlns:cx1="http://schemas.microsoft.com/office/drawing/2015/9/8/chartex" xmlns:cx2="http://schemas.microsoft.com/office/drawing/2015/10/21/chartex" xmlns:cx3="http://schemas.microsoft.com/office/drawing/2016/5/9/chartex" xmlns:cx4="http://schemas.microsoft.com/office/drawing/2016/5/10/chartex" xmlns:cx5="http://schemas.microsoft.com/office/drawing/2016/5/11/chartex" xmlns:cx6="http://schemas.microsoft.com/office/drawing/2016/5/12/chartex" xmlns:cx7="http://schemas.microsoft.com/office/drawing/2016/5/13/chartex" xmlns:cx8="http://schemas.microsoft.com/office/drawing/2016/5/14/chartex" xmlns:mc="http://schemas.openxmlformats.org/markup-compatibility/2006" xmlns:aink="http://schemas.microsoft.com/office/drawing/2016/ink" xmlns:am3d="http://schemas.microsoft.com/office/drawing/2017/model3d" xmlns:o="urn:schemas-microsoft-com:office:office" xmlns:r="http://schemas.openxmlformats.org/officeDocument/2006/relationships" xmlns:m="http://schemas.openxmlformats.org/officeDocument/2006/math" xmlns:v="urn:schemas-microsoft-com:vml" xmlns:wp14="http://schemas.microsoft.com/office/word/2010/wordprocessingDrawing" xmlns:wp="http://schemas.openxmlformats.org/drawingml/2006/wordprocessingDrawing" xmlns:w10="urn:schemas-microsoft-com:office:word" xmlns:w="http://schemas.openxmlformats.org/wordprocessingml/2006/main" xmlns:w14="http://schemas.microsoft.com/office/word/2010/wordml" xmlns:w15="http://schemas.microsoft.com/office/word/2012/wordml" xmlns:w16se="http://schemas.microsoft.com/office/word/2015/wordml/symex" xmlns:wpg="http://schemas.microsoft.com/office/word/2010/wordprocessingGroup" xmlns:wpi="http://schemas.microsoft.com/office/word/2010/wordprocessingInk" xmlns:wne="http://schemas.microsoft.com/office/word/2006/wordml" xmlns:wps="http://schemas.microsoft.com/office/word/2010/wordprocessingShape" mc:Ignorable="w14 w15 w16se wp14">
+<w:ftr xmlns:wpc="http://schemas.microsoft.com/office/word/2010/wordprocessingCanvas" xmlns:cx="http://schemas.microsoft.com/office/drawing/2014/chartex" xmlns:cx1="http://schemas.microsoft.com/office/drawing/2015/9/8/chartex" xmlns:cx2="http://schemas.microsoft.com/office/drawing/2015/10/21/chartex" xmlns:cx3="http://schemas.microsoft.com/office/drawing/2016/5/9/chartex" xmlns:cx4="http://schemas.microsoft.com/office/drawing/2016/5/10/chartex" xmlns:cx5="http://schemas.microsoft.com/office/drawing/2016/5/11/chartex" xmlns:cx6="http://schemas.microsoft.com/office/drawing/2016/5/12/chartex" xmlns:cx7="http://schemas.microsoft.com/office/drawing/2016/5/13/chartex" xmlns:cx8="http://schemas.microsoft.com/office/drawing/2016/5/14/chartex" xmlns:mc="http://schemas.openxmlformats.org/markup-compatibility/2006" xmlns:aink="http://schemas.microsoft.com/office/drawing/2016/ink" xmlns:am3d="http://schemas.microsoft.com/office/drawing/2017/model3d" xmlns:o="urn:schemas-microsoft-com:office:office" xmlns:r="http://schemas.openxmlformats.org/officeDocument/2006/relationships" xmlns:m="http://schemas.openxmlformats.org/officeDocument/2006/math" xmlns:v="urn:schemas-microsoft-com:vml" xmlns:wp14="http://schemas.microsoft.com/office/word/2010/wordprocessingDrawing" xmlns:wp="http://schemas.openxmlformats.org/drawingml/2006/wordprocessingDrawing" xmlns:w10="urn:schemas-microsoft-com:office:word" xmlns:w="http://schemas.openxmlformats.org/wordprocessingml/2006/main" xmlns:w14="http://schemas.microsoft.com/office/word/2010/wordml" xmlns:w15="http://schemas.microsoft.com/office/word/2012/wordml" xmlns:w16cid="http://schemas.microsoft.com/office/word/2016/wordml/cid" xmlns:w16se="http://schemas.microsoft.com/office/word/2015/wordml/symex" xmlns:wpg="http://schemas.microsoft.com/office/word/2010/wordprocessingGroup" xmlns:wpi="http://schemas.microsoft.com/office/word/2010/wordprocessingInk" xmlns:wne="http://schemas.microsoft.com/office/word/2006/wordml" xmlns:wps="http://schemas.microsoft.com/office/word/2010/wordprocessingShape" mc:Ignorable="w14 w15 w16se w16cid wp14">
   <w:sdt>
     <w:sdtPr>
       <w:id w:val="-280577581"/>
@@ -2682,7 +3009,7 @@
 </file>
 
 <file path=word/footnotes.xml><?xml version="1.0" encoding="utf-8"?>
-<w:footnotes xmlns:wpc="http://schemas.microsoft.com/office/word/2010/wordprocessingCanvas" xmlns:cx="http://schemas.microsoft.com/office/drawing/2014/chartex" xmlns:cx1="http://schemas.microsoft.com/office/drawing/2015/9/8/chartex" xmlns:cx2="http://schemas.microsoft.com/office/drawing/2015/10/21/chartex" xmlns:cx3="http://schemas.microsoft.com/office/drawing/2016/5/9/chartex" xmlns:cx4="http://schemas.microsoft.com/office/drawing/2016/5/10/chartex" xmlns:cx5="http://schemas.microsoft.com/office/drawing/2016/5/11/chartex" xmlns:cx6="http://schemas.microsoft.com/office/drawing/2016/5/12/chartex" xmlns:cx7="http://schemas.microsoft.com/office/drawing/2016/5/13/chartex" xmlns:cx8="http://schemas.microsoft.com/office/drawing/2016/5/14/chartex" xmlns:mc="http://schemas.openxmlformats.org/markup-compatibility/2006" xmlns:aink="http://schemas.microsoft.com/office/drawing/2016/ink" xmlns:am3d="http://schemas.microsoft.com/office/drawing/2017/model3d" xmlns:o="urn:schemas-microsoft-com:office:office" xmlns:r="http://schemas.openxmlformats.org/officeDocument/2006/relationships" xmlns:m="http://schemas.openxmlformats.org/officeDocument/2006/math" xmlns:v="urn:schemas-microsoft-com:vml" xmlns:wp14="http://schemas.microsoft.com/office/word/2010/wordprocessingDrawing" xmlns:wp="http://schemas.openxmlformats.org/drawingml/2006/wordprocessingDrawing" xmlns:w10="urn:schemas-microsoft-com:office:word" xmlns:w="http://schemas.openxmlformats.org/wordprocessingml/2006/main" xmlns:w14="http://schemas.microsoft.com/office/word/2010/wordml" xmlns:w15="http://schemas.microsoft.com/office/word/2012/wordml" xmlns:w16se="http://schemas.microsoft.com/office/word/2015/wordml/symex" xmlns:wpg="http://schemas.microsoft.com/office/word/2010/wordprocessingGroup" xmlns:wpi="http://schemas.microsoft.com/office/word/2010/wordprocessingInk" xmlns:wne="http://schemas.microsoft.com/office/word/2006/wordml" xmlns:wps="http://schemas.microsoft.com/office/word/2010/wordprocessingShape" mc:Ignorable="w14 w15 w16se wp14">
+<w:footnotes xmlns:wpc="http://schemas.microsoft.com/office/word/2010/wordprocessingCanvas" xmlns:cx="http://schemas.microsoft.com/office/drawing/2014/chartex" xmlns:cx1="http://schemas.microsoft.com/office/drawing/2015/9/8/chartex" xmlns:cx2="http://schemas.microsoft.com/office/drawing/2015/10/21/chartex" xmlns:cx3="http://schemas.microsoft.com/office/drawing/2016/5/9/chartex" xmlns:cx4="http://schemas.microsoft.com/office/drawing/2016/5/10/chartex" xmlns:cx5="http://schemas.microsoft.com/office/drawing/2016/5/11/chartex" xmlns:cx6="http://schemas.microsoft.com/office/drawing/2016/5/12/chartex" xmlns:cx7="http://schemas.microsoft.com/office/drawing/2016/5/13/chartex" xmlns:cx8="http://schemas.microsoft.com/office/drawing/2016/5/14/chartex" xmlns:mc="http://schemas.openxmlformats.org/markup-compatibility/2006" xmlns:aink="http://schemas.microsoft.com/office/drawing/2016/ink" xmlns:am3d="http://schemas.microsoft.com/office/drawing/2017/model3d" xmlns:o="urn:schemas-microsoft-com:office:office" xmlns:r="http://schemas.openxmlformats.org/officeDocument/2006/relationships" xmlns:m="http://schemas.openxmlformats.org/officeDocument/2006/math" xmlns:v="urn:schemas-microsoft-com:vml" xmlns:wp14="http://schemas.microsoft.com/office/word/2010/wordprocessingDrawing" xmlns:wp="http://schemas.openxmlformats.org/drawingml/2006/wordprocessingDrawing" xmlns:w10="urn:schemas-microsoft-com:office:word" xmlns:w="http://schemas.openxmlformats.org/wordprocessingml/2006/main" xmlns:w14="http://schemas.microsoft.com/office/word/2010/wordml" xmlns:w15="http://schemas.microsoft.com/office/word/2012/wordml" xmlns:w16cid="http://schemas.microsoft.com/office/word/2016/wordml/cid" xmlns:w16se="http://schemas.microsoft.com/office/word/2015/wordml/symex" xmlns:wpg="http://schemas.microsoft.com/office/word/2010/wordprocessingGroup" xmlns:wpi="http://schemas.microsoft.com/office/word/2010/wordprocessingInk" xmlns:wne="http://schemas.microsoft.com/office/word/2006/wordml" xmlns:wps="http://schemas.microsoft.com/office/word/2010/wordprocessingShape" mc:Ignorable="w14 w15 w16se w16cid wp14">
   <w:footnote w:type="separator" w:id="-1">
     <w:p>
       <w:pPr>
@@ -2707,7 +3034,7 @@
 </file>
 
 <file path=word/header1.xml><?xml version="1.0" encoding="utf-8"?>
-<w:hdr xmlns:wpc="http://schemas.microsoft.com/office/word/2010/wordprocessingCanvas" xmlns:cx="http://schemas.microsoft.com/office/drawing/2014/chartex" xmlns:cx1="http://schemas.microsoft.com/office/drawing/2015/9/8/chartex" xmlns:cx2="http://schemas.microsoft.com/office/drawing/2015/10/21/chartex" xmlns:cx3="http://schemas.microsoft.com/office/drawing/2016/5/9/chartex" xmlns:cx4="http://schemas.microsoft.com/office/drawing/2016/5/10/chartex" xmlns:cx5="http://schemas.microsoft.com/office/drawing/2016/5/11/chartex" xmlns:cx6="http://schemas.microsoft.com/office/drawing/2016/5/12/chartex" xmlns:cx7="http://schemas.microsoft.com/office/drawing/2016/5/13/chartex" xmlns:cx8="http://schemas.microsoft.com/office/drawing/2016/5/14/chartex" xmlns:mc="http://schemas.openxmlformats.org/markup-compatibility/2006" xmlns:aink="http://schemas.microsoft.com/office/drawing/2016/ink" xmlns:am3d="http://schemas.microsoft.com/office/drawing/2017/model3d" xmlns:o="urn:schemas-microsoft-com:office:office" xmlns:r="http://schemas.openxmlformats.org/officeDocument/2006/relationships" xmlns:m="http://schemas.openxmlformats.org/officeDocument/2006/math" xmlns:v="urn:schemas-microsoft-com:vml" xmlns:wp14="http://schemas.microsoft.com/office/word/2010/wordprocessingDrawing" xmlns:wp="http://schemas.openxmlformats.org/drawingml/2006/wordprocessingDrawing" xmlns:w10="urn:schemas-microsoft-com:office:word" xmlns:w="http://schemas.openxmlformats.org/wordprocessingml/2006/main" xmlns:w14="http://schemas.microsoft.com/office/word/2010/wordml" xmlns:w15="http://schemas.microsoft.com/office/word/2012/wordml" xmlns:w16se="http://schemas.microsoft.com/office/word/2015/wordml/symex" xmlns:wpg="http://schemas.microsoft.com/office/word/2010/wordprocessingGroup" xmlns:wpi="http://schemas.microsoft.com/office/word/2010/wordprocessingInk" xmlns:wne="http://schemas.microsoft.com/office/word/2006/wordml" xmlns:wps="http://schemas.microsoft.com/office/word/2010/wordprocessingShape" mc:Ignorable="w14 w15 w16se wp14">
+<w:hdr xmlns:wpc="http://schemas.microsoft.com/office/word/2010/wordprocessingCanvas" xmlns:cx="http://schemas.microsoft.com/office/drawing/2014/chartex" xmlns:cx1="http://schemas.microsoft.com/office/drawing/2015/9/8/chartex" xmlns:cx2="http://schemas.microsoft.com/office/drawing/2015/10/21/chartex" xmlns:cx3="http://schemas.microsoft.com/office/drawing/2016/5/9/chartex" xmlns:cx4="http://schemas.microsoft.com/office/drawing/2016/5/10/chartex" xmlns:cx5="http://schemas.microsoft.com/office/drawing/2016/5/11/chartex" xmlns:cx6="http://schemas.microsoft.com/office/drawing/2016/5/12/chartex" xmlns:cx7="http://schemas.microsoft.com/office/drawing/2016/5/13/chartex" xmlns:cx8="http://schemas.microsoft.com/office/drawing/2016/5/14/chartex" xmlns:mc="http://schemas.openxmlformats.org/markup-compatibility/2006" xmlns:aink="http://schemas.microsoft.com/office/drawing/2016/ink" xmlns:am3d="http://schemas.microsoft.com/office/drawing/2017/model3d" xmlns:o="urn:schemas-microsoft-com:office:office" xmlns:r="http://schemas.openxmlformats.org/officeDocument/2006/relationships" xmlns:m="http://schemas.openxmlformats.org/officeDocument/2006/math" xmlns:v="urn:schemas-microsoft-com:vml" xmlns:wp14="http://schemas.microsoft.com/office/word/2010/wordprocessingDrawing" xmlns:wp="http://schemas.openxmlformats.org/drawingml/2006/wordprocessingDrawing" xmlns:w10="urn:schemas-microsoft-com:office:word" xmlns:w="http://schemas.openxmlformats.org/wordprocessingml/2006/main" xmlns:w14="http://schemas.microsoft.com/office/word/2010/wordml" xmlns:w15="http://schemas.microsoft.com/office/word/2012/wordml" xmlns:w16cid="http://schemas.microsoft.com/office/word/2016/wordml/cid" xmlns:w16se="http://schemas.microsoft.com/office/word/2015/wordml/symex" xmlns:wpg="http://schemas.microsoft.com/office/word/2010/wordprocessingGroup" xmlns:wpi="http://schemas.microsoft.com/office/word/2010/wordprocessingInk" xmlns:wne="http://schemas.microsoft.com/office/word/2006/wordml" xmlns:wps="http://schemas.microsoft.com/office/word/2010/wordprocessingShape" mc:Ignorable="w14 w15 w16se w16cid wp14">
   <w:p>
     <w:pPr>
       <w:pStyle w:val="Cabealho"/>
@@ -2846,7 +3173,7 @@
 </file>
 
 <file path=word/numbering.xml><?xml version="1.0" encoding="utf-8"?>
-<w:numbering xmlns:wpc="http://schemas.microsoft.com/office/word/2010/wordprocessingCanvas" xmlns:cx="http://schemas.microsoft.com/office/drawing/2014/chartex" xmlns:cx1="http://schemas.microsoft.com/office/drawing/2015/9/8/chartex" xmlns:cx2="http://schemas.microsoft.com/office/drawing/2015/10/21/chartex" xmlns:cx3="http://schemas.microsoft.com/office/drawing/2016/5/9/chartex" xmlns:cx4="http://schemas.microsoft.com/office/drawing/2016/5/10/chartex" xmlns:cx5="http://schemas.microsoft.com/office/drawing/2016/5/11/chartex" xmlns:cx6="http://schemas.microsoft.com/office/drawing/2016/5/12/chartex" xmlns:cx7="http://schemas.microsoft.com/office/drawing/2016/5/13/chartex" xmlns:cx8="http://schemas.microsoft.com/office/drawing/2016/5/14/chartex" xmlns:mc="http://schemas.openxmlformats.org/markup-compatibility/2006" xmlns:aink="http://schemas.microsoft.com/office/drawing/2016/ink" xmlns:am3d="http://schemas.microsoft.com/office/drawing/2017/model3d" xmlns:o="urn:schemas-microsoft-com:office:office" xmlns:r="http://schemas.openxmlformats.org/officeDocument/2006/relationships" xmlns:m="http://schemas.openxmlformats.org/officeDocument/2006/math" xmlns:v="urn:schemas-microsoft-com:vml" xmlns:wp14="http://schemas.microsoft.com/office/word/2010/wordprocessingDrawing" xmlns:wp="http://schemas.openxmlformats.org/drawingml/2006/wordprocessingDrawing" xmlns:w10="urn:schemas-microsoft-com:office:word" xmlns:w="http://schemas.openxmlformats.org/wordprocessingml/2006/main" xmlns:w14="http://schemas.microsoft.com/office/word/2010/wordml" xmlns:w15="http://schemas.microsoft.com/office/word/2012/wordml" xmlns:w16se="http://schemas.microsoft.com/office/word/2015/wordml/symex" xmlns:wpg="http://schemas.microsoft.com/office/word/2010/wordprocessingGroup" xmlns:wpi="http://schemas.microsoft.com/office/word/2010/wordprocessingInk" xmlns:wne="http://schemas.microsoft.com/office/word/2006/wordml" xmlns:wps="http://schemas.microsoft.com/office/word/2010/wordprocessingShape" mc:Ignorable="w14 w15 w16se wp14">
+<w:numbering xmlns:wpc="http://schemas.microsoft.com/office/word/2010/wordprocessingCanvas" xmlns:cx="http://schemas.microsoft.com/office/drawing/2014/chartex" xmlns:cx1="http://schemas.microsoft.com/office/drawing/2015/9/8/chartex" xmlns:cx2="http://schemas.microsoft.com/office/drawing/2015/10/21/chartex" xmlns:cx3="http://schemas.microsoft.com/office/drawing/2016/5/9/chartex" xmlns:cx4="http://schemas.microsoft.com/office/drawing/2016/5/10/chartex" xmlns:cx5="http://schemas.microsoft.com/office/drawing/2016/5/11/chartex" xmlns:cx6="http://schemas.microsoft.com/office/drawing/2016/5/12/chartex" xmlns:cx7="http://schemas.microsoft.com/office/drawing/2016/5/13/chartex" xmlns:cx8="http://schemas.microsoft.com/office/drawing/2016/5/14/chartex" xmlns:mc="http://schemas.openxmlformats.org/markup-compatibility/2006" xmlns:aink="http://schemas.microsoft.com/office/drawing/2016/ink" xmlns:am3d="http://schemas.microsoft.com/office/drawing/2017/model3d" xmlns:o="urn:schemas-microsoft-com:office:office" xmlns:r="http://schemas.openxmlformats.org/officeDocument/2006/relationships" xmlns:m="http://schemas.openxmlformats.org/officeDocument/2006/math" xmlns:v="urn:schemas-microsoft-com:vml" xmlns:wp14="http://schemas.microsoft.com/office/word/2010/wordprocessingDrawing" xmlns:wp="http://schemas.openxmlformats.org/drawingml/2006/wordprocessingDrawing" xmlns:w10="urn:schemas-microsoft-com:office:word" xmlns:w="http://schemas.openxmlformats.org/wordprocessingml/2006/main" xmlns:w14="http://schemas.microsoft.com/office/word/2010/wordml" xmlns:w15="http://schemas.microsoft.com/office/word/2012/wordml" xmlns:w16cid="http://schemas.microsoft.com/office/word/2016/wordml/cid" xmlns:w16se="http://schemas.microsoft.com/office/word/2015/wordml/symex" xmlns:wpg="http://schemas.microsoft.com/office/word/2010/wordprocessingGroup" xmlns:wpi="http://schemas.microsoft.com/office/word/2010/wordprocessingInk" xmlns:wne="http://schemas.microsoft.com/office/word/2006/wordml" xmlns:wps="http://schemas.microsoft.com/office/word/2010/wordprocessingShape" mc:Ignorable="w14 w15 w16se w16cid wp14">
   <w:abstractNum w:abstractNumId="0" w15:restartNumberingAfterBreak="0">
     <w:nsid w:val="0A8533F8"/>
     <w:multiLevelType w:val="hybridMultilevel"/>
@@ -3311,7 +3638,7 @@
 </file>
 
 <file path=word/styles.xml><?xml version="1.0" encoding="utf-8"?>
-<w:styles xmlns:mc="http://schemas.openxmlformats.org/markup-compatibility/2006" xmlns:r="http://schemas.openxmlformats.org/officeDocument/2006/relationships" xmlns:w="http://schemas.openxmlformats.org/wordprocessingml/2006/main" xmlns:w14="http://schemas.microsoft.com/office/word/2010/wordml" xmlns:w15="http://schemas.microsoft.com/office/word/2012/wordml" xmlns:w16se="http://schemas.microsoft.com/office/word/2015/wordml/symex" mc:Ignorable="w14 w15 w16se">
+<w:styles xmlns:mc="http://schemas.openxmlformats.org/markup-compatibility/2006" xmlns:r="http://schemas.openxmlformats.org/officeDocument/2006/relationships" xmlns:w="http://schemas.openxmlformats.org/wordprocessingml/2006/main" xmlns:w14="http://schemas.microsoft.com/office/word/2010/wordml" xmlns:w15="http://schemas.microsoft.com/office/word/2012/wordml" xmlns:w16cid="http://schemas.microsoft.com/office/word/2016/wordml/cid" xmlns:w16se="http://schemas.microsoft.com/office/word/2015/wordml/symex" mc:Ignorable="w14 w15 w16se w16cid">
   <w:docDefaults>
     <w:rPrDefault>
       <w:rPr>
@@ -4106,7 +4433,7 @@
       <w:color w:val="808080"/>
     </w:rPr>
   </w:style>
-  <w:style w:type="table" w:styleId="Tabelacomgrelha">
+  <w:style w:type="table" w:styleId="TabelacomGrelha">
     <w:name w:val="Table Grid"/>
     <w:basedOn w:val="Tabelanormal"/>
     <w:uiPriority w:val="39"/>
@@ -4394,7 +4721,7 @@
 </file>
 
 <file path=customXml/itemProps1.xml><?xml version="1.0" encoding="utf-8"?>
-<ds:datastoreItem xmlns:ds="http://schemas.openxmlformats.org/officeDocument/2006/customXml" ds:itemID="{AADA3D3B-570F-4E68-8412-46AD6C66261E}">
+<ds:datastoreItem xmlns:ds="http://schemas.openxmlformats.org/officeDocument/2006/customXml" ds:itemID="{D7314D20-BAEF-4C99-B46A-5EAF3E3909D8}">
   <ds:schemaRefs>
     <ds:schemaRef ds:uri="http://schemas.openxmlformats.org/officeDocument/2006/bibliography"/>
   </ds:schemaRefs>

</xml_diff>